<commit_message>
#151 Define Rest API naming standard
</commit_message>
<xml_diff>
--- a/Documentation/Development/Coding Standard.docx
+++ b/Documentation/Development/Coding Standard.docx
@@ -1,6 +1,6 @@
 
 <file path=word/document.xml><?xml version="1.0" encoding="utf-8"?>
-<w:document xmlns:wpc="http://schemas.microsoft.com/office/word/2010/wordprocessingCanvas" xmlns:mc="http://schemas.openxmlformats.org/markup-compatibility/2006" xmlns:o="urn:schemas-microsoft-com:office:office" xmlns:r="http://schemas.openxmlformats.org/officeDocument/2006/relationships" xmlns:m="http://schemas.openxmlformats.org/officeDocument/2006/math" xmlns:v="urn:schemas-microsoft-com:vml" xmlns:wp14="http://schemas.microsoft.com/office/word/2010/wordprocessingDrawing" xmlns:wp="http://schemas.openxmlformats.org/drawingml/2006/wordprocessingDrawing" xmlns:w10="urn:schemas-microsoft-com:office:word" xmlns:w="http://schemas.openxmlformats.org/wordprocessingml/2006/main" xmlns:w14="http://schemas.microsoft.com/office/word/2010/wordml" xmlns:wpg="http://schemas.microsoft.com/office/word/2010/wordprocessingGroup" xmlns:wpi="http://schemas.microsoft.com/office/word/2010/wordprocessingInk" xmlns:wne="http://schemas.microsoft.com/office/word/2006/wordml" xmlns:wps="http://schemas.microsoft.com/office/word/2010/wordprocessingShape" mc:Ignorable="w14 wp14">
+<w:document xmlns:wpc="http://schemas.microsoft.com/office/word/2010/wordprocessingCanvas" xmlns:mo="http://schemas.microsoft.com/office/mac/office/2008/main" xmlns:mc="http://schemas.openxmlformats.org/markup-compatibility/2006" xmlns:mv="urn:schemas-microsoft-com:mac:vml" xmlns:o="urn:schemas-microsoft-com:office:office" xmlns:r="http://schemas.openxmlformats.org/officeDocument/2006/relationships" xmlns:m="http://schemas.openxmlformats.org/officeDocument/2006/math" xmlns:v="urn:schemas-microsoft-com:vml" xmlns:wp14="http://schemas.microsoft.com/office/word/2010/wordprocessingDrawing" xmlns:wp="http://schemas.openxmlformats.org/drawingml/2006/wordprocessingDrawing" xmlns:w10="urn:schemas-microsoft-com:office:word" xmlns:w="http://schemas.openxmlformats.org/wordprocessingml/2006/main" xmlns:w14="http://schemas.microsoft.com/office/word/2010/wordml" xmlns:w15="http://schemas.microsoft.com/office/word/2012/wordml" xmlns:wpg="http://schemas.microsoft.com/office/word/2010/wordprocessingGroup" xmlns:wpi="http://schemas.microsoft.com/office/word/2010/wordprocessingInk" xmlns:wne="http://schemas.microsoft.com/office/word/2006/wordml" xmlns:wps="http://schemas.microsoft.com/office/word/2010/wordprocessingShape" mc:Ignorable="w14 w15 wp14">
   <w:body>
     <w:p>
       <w:pPr>
@@ -25,7 +25,7 @@
       <w:pPr>
         <w:ind w:left="720"/>
       </w:pPr>
-      <w:hyperlink r:id="rId13" w:history="1">
+      <w:hyperlink r:id="rId12" w:history="1">
         <w:r>
           <w:rPr>
             <w:rStyle w:val="Hyperlink"/>
@@ -34,10 +34,7 @@
         </w:r>
       </w:hyperlink>
     </w:p>
-    <w:p>
-      <w:bookmarkStart w:id="0" w:name="_GoBack"/>
-      <w:bookmarkEnd w:id="0"/>
-    </w:p>
+    <w:p/>
     <w:p>
       <w:pPr>
         <w:pStyle w:val="Heading1"/>
@@ -65,6 +62,393 @@
       </w:r>
     </w:p>
     <w:p/>
+    <w:p>
+      <w:pPr>
+        <w:pStyle w:val="Heading1"/>
+      </w:pPr>
+      <w:r>
+        <w:t>REST API</w:t>
+      </w:r>
+    </w:p>
+    <w:p>
+      <w:pPr>
+        <w:pStyle w:val="Heading2"/>
+        <w:rPr>
+          <w:shd w:val="clear" w:color="auto" w:fill="FFFFFF"/>
+          <w:lang w:val="uk-UA"/>
+        </w:rPr>
+      </w:pPr>
+      <w:r>
+        <w:rPr>
+          <w:shd w:val="clear" w:color="auto" w:fill="FFFFFF"/>
+        </w:rPr>
+        <w:t>General</w:t>
+      </w:r>
+    </w:p>
+    <w:p>
+      <w:r>
+        <w:t xml:space="preserve">Defining a REST API </w:t>
+      </w:r>
+      <w:r>
+        <w:t xml:space="preserve">methods </w:t>
+      </w:r>
+      <w:r>
+        <w:t xml:space="preserve">please follow the OPENAPI Specification: </w:t>
+      </w:r>
+      <w:hyperlink r:id="rId13" w:history="1">
+        <w:r>
+          <w:rPr>
+            <w:rStyle w:val="Hyperlink"/>
+          </w:rPr>
+          <w:t>http://swagger.io/specification/</w:t>
+        </w:r>
+      </w:hyperlink>
+    </w:p>
+    <w:p/>
+    <w:p>
+      <w:pPr>
+        <w:pStyle w:val="Heading2"/>
+        <w:rPr>
+          <w:shd w:val="clear" w:color="auto" w:fill="FFFFFF"/>
+        </w:rPr>
+      </w:pPr>
+      <w:r>
+        <w:rPr>
+          <w:shd w:val="clear" w:color="auto" w:fill="FFFFFF"/>
+        </w:rPr>
+        <w:t>Naming rules:</w:t>
+      </w:r>
+    </w:p>
+    <w:p>
+      <w:r>
+        <w:rPr>
+          <w:shd w:val="clear" w:color="auto" w:fill="FFFFFF"/>
+        </w:rPr>
+        <w:t xml:space="preserve">URI </w:t>
+      </w:r>
+      <w:r>
+        <w:rPr>
+          <w:shd w:val="clear" w:color="auto" w:fill="FFFFFF"/>
+        </w:rPr>
+        <w:t xml:space="preserve">should make </w:t>
+      </w:r>
+      <w:r>
+        <w:rPr>
+          <w:shd w:val="clear" w:color="auto" w:fill="FFFFFF"/>
+        </w:rPr>
+        <w:t xml:space="preserve">sense and adequately describes the resource. URIs </w:t>
+      </w:r>
+      <w:r>
+        <w:rPr>
+          <w:shd w:val="clear" w:color="auto" w:fill="FFFFFF"/>
+        </w:rPr>
+        <w:t>must</w:t>
+      </w:r>
+      <w:r>
+        <w:rPr>
+          <w:shd w:val="clear" w:color="auto" w:fill="FFFFFF"/>
+        </w:rPr>
+        <w:t xml:space="preserve"> follow a predictable, hierarchical structure to enhance understandability and, therefore, usability: predictable in the sense that they're consistent, hierarchical in the sense that data has structure—relationships.</w:t>
+      </w:r>
+    </w:p>
+    <w:p/>
+    <w:p>
+      <w:r>
+        <w:t xml:space="preserve">REST API call should leverage all the HTTP verbs (GET/POST/PUT/ DELETE/etc.) rather than specifying requested operation in a path </w:t>
+      </w:r>
+    </w:p>
+    <w:p>
+      <w:pPr>
+        <w:ind w:left="720"/>
+      </w:pPr>
+      <w:r>
+        <w:t xml:space="preserve">e.g. use </w:t>
+      </w:r>
+      <w:r>
+        <w:rPr>
+          <w:i/>
+        </w:rPr>
+        <w:t>GET http://www.c4sg.com/users/{id}</w:t>
+      </w:r>
+    </w:p>
+    <w:p>
+      <w:pPr>
+        <w:ind w:left="720"/>
+      </w:pPr>
+      <w:r>
+        <w:t xml:space="preserve">instead of </w:t>
+      </w:r>
+      <w:r>
+        <w:t xml:space="preserve">GET </w:t>
+      </w:r>
+      <w:r>
+        <w:rPr>
+          <w:i/>
+        </w:rPr>
+        <w:t>http://www.c4sg.com/users/search/byID/{id}</w:t>
+      </w:r>
+    </w:p>
+    <w:p/>
+    <w:p>
+      <w:r>
+        <w:t>Please follow the rule of using two base URLs for each root resource</w:t>
+      </w:r>
+    </w:p>
+    <w:p>
+      <w:r>
+        <w:t xml:space="preserve">One for creation of the resource within a collection </w:t>
+      </w:r>
+    </w:p>
+    <w:p>
+      <w:pPr>
+        <w:ind w:firstLine="720"/>
+        <w:rPr>
+          <w:i/>
+        </w:rPr>
+      </w:pPr>
+      <w:r>
+        <w:rPr>
+          <w:iCs/>
+        </w:rPr>
+        <w:t xml:space="preserve">e.g. </w:t>
+      </w:r>
+      <w:r>
+        <w:rPr>
+          <w:i/>
+          <w:iCs/>
+        </w:rPr>
+        <w:t>POST http://www.c4sg.com/users</w:t>
+      </w:r>
+    </w:p>
+    <w:p>
+      <w:r>
+        <w:t>and the second for reading, updating and deleting the resource by its identifier</w:t>
+      </w:r>
+    </w:p>
+    <w:p>
+      <w:pPr>
+        <w:rPr>
+          <w:i/>
+        </w:rPr>
+      </w:pPr>
+      <w:r>
+        <w:tab/>
+      </w:r>
+      <w:r>
+        <w:t>e.g.</w:t>
+      </w:r>
+      <w:r>
+        <w:rPr>
+          <w:i/>
+        </w:rPr>
+        <w:t xml:space="preserve"> </w:t>
+      </w:r>
+      <w:r>
+        <w:rPr>
+          <w:i/>
+          <w:iCs/>
+        </w:rPr>
+        <w:t>GET|PUT|DELETE http://www.c4sg.com/users/{id}</w:t>
+      </w:r>
+    </w:p>
+    <w:p/>
+    <w:p>
+      <w:r>
+        <w:t>In case we need to retur</w:t>
+      </w:r>
+      <w:bookmarkStart w:id="0" w:name="_GoBack"/>
+      <w:bookmarkEnd w:id="0"/>
+      <w:r>
+        <w:t>n a collection of objects we can just use first case with GET verb</w:t>
+      </w:r>
+    </w:p>
+    <w:p>
+      <w:pPr>
+        <w:ind w:firstLine="720"/>
+        <w:rPr>
+          <w:i/>
+          <w:iCs/>
+        </w:rPr>
+      </w:pPr>
+      <w:r>
+        <w:t xml:space="preserve">e.g. </w:t>
+      </w:r>
+      <w:r>
+        <w:rPr>
+          <w:i/>
+          <w:iCs/>
+        </w:rPr>
+        <w:t>GET</w:t>
+      </w:r>
+      <w:r>
+        <w:rPr>
+          <w:i/>
+          <w:iCs/>
+        </w:rPr>
+        <w:t xml:space="preserve"> http://www.c4sg.com/users</w:t>
+      </w:r>
+    </w:p>
+    <w:p>
+      <w:pPr>
+        <w:rPr>
+          <w:i/>
+          <w:iCs/>
+        </w:rPr>
+      </w:pPr>
+    </w:p>
+    <w:p>
+      <w:pPr>
+        <w:pStyle w:val="Heading2"/>
+      </w:pPr>
+      <w:r>
+        <w:t>Pluralization:</w:t>
+      </w:r>
+    </w:p>
+    <w:p>
+      <w:r>
+        <w:t xml:space="preserve">The commonly-accepted practice is to always use plurals in node names to keep your API URIs consistent across all HTTP methods. While a group of resources is a collection within the service you can refer a </w:t>
+      </w:r>
+      <w:proofErr w:type="gramStart"/>
+      <w:r>
+        <w:t>particular resource</w:t>
+      </w:r>
+      <w:proofErr w:type="gramEnd"/>
+      <w:r>
+        <w:t xml:space="preserve"> in the collection using id.</w:t>
+      </w:r>
+    </w:p>
+    <w:p/>
+    <w:p>
+      <w:pPr>
+        <w:ind w:left="720"/>
+      </w:pPr>
+      <w:r>
+        <w:t>For example:</w:t>
+      </w:r>
+    </w:p>
+    <w:p>
+      <w:pPr>
+        <w:ind w:left="720"/>
+        <w:rPr>
+          <w:i/>
+        </w:rPr>
+      </w:pPr>
+      <w:r>
+        <w:rPr>
+          <w:i/>
+          <w:iCs/>
+        </w:rPr>
+        <w:t>GET http://www.c4sg.com/</w:t>
+      </w:r>
+      <w:r>
+        <w:rPr>
+          <w:b/>
+          <w:bCs/>
+          <w:i/>
+        </w:rPr>
+        <w:t>users</w:t>
+      </w:r>
+      <w:r>
+        <w:rPr>
+          <w:i/>
+          <w:iCs/>
+        </w:rPr>
+        <w:t>/5/</w:t>
+      </w:r>
+      <w:r>
+        <w:rPr>
+          <w:b/>
+          <w:bCs/>
+          <w:i/>
+        </w:rPr>
+        <w:t>organizations</w:t>
+      </w:r>
+      <w:r>
+        <w:rPr>
+          <w:i/>
+          <w:iCs/>
+        </w:rPr>
+        <w:t>/1/</w:t>
+      </w:r>
+      <w:r>
+        <w:rPr>
+          <w:b/>
+          <w:bCs/>
+          <w:i/>
+        </w:rPr>
+        <w:t>projects</w:t>
+      </w:r>
+      <w:r>
+        <w:rPr>
+          <w:i/>
+          <w:iCs/>
+        </w:rPr>
+        <w:t>/2</w:t>
+      </w:r>
+    </w:p>
+    <w:p>
+      <w:pPr>
+        <w:ind w:firstLine="720"/>
+      </w:pPr>
+      <w:r>
+        <w:t>with ‘users’, ‘organizations’, and ‘projects’ URI nodes all being their plural forms.</w:t>
+      </w:r>
+    </w:p>
+    <w:p/>
+    <w:p>
+      <w:r>
+        <w:t xml:space="preserve">It's acceptable to use a singularized resource name when there can only be one of the resource—it's a singleton </w:t>
+      </w:r>
+      <w:r>
+        <w:lastRenderedPageBreak/>
+        <w:t>resource. For example, if there was a single, overarching configuration resource, you might use a singularized noun to represent that</w:t>
+      </w:r>
+    </w:p>
+    <w:p>
+      <w:pPr>
+        <w:ind w:firstLine="720"/>
+        <w:rPr>
+          <w:i/>
+        </w:rPr>
+      </w:pPr>
+      <w:proofErr w:type="spellStart"/>
+      <w:r>
+        <w:rPr>
+          <w:i/>
+          <w:iCs/>
+        </w:rPr>
+        <w:t>e.f</w:t>
+      </w:r>
+      <w:proofErr w:type="spellEnd"/>
+      <w:r>
+        <w:rPr>
+          <w:i/>
+          <w:iCs/>
+        </w:rPr>
+        <w:t xml:space="preserve">. </w:t>
+      </w:r>
+      <w:r>
+        <w:rPr>
+          <w:i/>
+          <w:iCs/>
+        </w:rPr>
+        <w:t>GET|PUT|DELETE http://www.c4sg.com/user</w:t>
+      </w:r>
+      <w:r>
+        <w:rPr>
+          <w:i/>
+          <w:iCs/>
+        </w:rPr>
+        <w:t>s</w:t>
+      </w:r>
+      <w:r>
+        <w:rPr>
+          <w:i/>
+          <w:iCs/>
+        </w:rPr>
+        <w:t>/7/profile</w:t>
+      </w:r>
+    </w:p>
     <w:sectPr>
       <w:headerReference w:type="even" r:id="rId14"/>
       <w:headerReference w:type="first" r:id="rId15"/>
@@ -87,7 +471,7 @@
 </file>
 
 <file path=word/endnotes.xml><?xml version="1.0" encoding="utf-8"?>
-<w:endnotes xmlns:wpc="http://schemas.microsoft.com/office/word/2010/wordprocessingCanvas" xmlns:mc="http://schemas.openxmlformats.org/markup-compatibility/2006" xmlns:o="urn:schemas-microsoft-com:office:office" xmlns:r="http://schemas.openxmlformats.org/officeDocument/2006/relationships" xmlns:m="http://schemas.openxmlformats.org/officeDocument/2006/math" xmlns:v="urn:schemas-microsoft-com:vml" xmlns:wp14="http://schemas.microsoft.com/office/word/2010/wordprocessingDrawing" xmlns:wp="http://schemas.openxmlformats.org/drawingml/2006/wordprocessingDrawing" xmlns:w10="urn:schemas-microsoft-com:office:word" xmlns:w="http://schemas.openxmlformats.org/wordprocessingml/2006/main" xmlns:w14="http://schemas.microsoft.com/office/word/2010/wordml" xmlns:wpg="http://schemas.microsoft.com/office/word/2010/wordprocessingGroup" xmlns:wpi="http://schemas.microsoft.com/office/word/2010/wordprocessingInk" xmlns:wne="http://schemas.microsoft.com/office/word/2006/wordml" xmlns:wps="http://schemas.microsoft.com/office/word/2010/wordprocessingShape" mc:Ignorable="w14 wp14">
+<w:endnotes xmlns:wpc="http://schemas.microsoft.com/office/word/2010/wordprocessingCanvas" xmlns:mo="http://schemas.microsoft.com/office/mac/office/2008/main" xmlns:mc="http://schemas.openxmlformats.org/markup-compatibility/2006" xmlns:mv="urn:schemas-microsoft-com:mac:vml" xmlns:o="urn:schemas-microsoft-com:office:office" xmlns:r="http://schemas.openxmlformats.org/officeDocument/2006/relationships" xmlns:m="http://schemas.openxmlformats.org/officeDocument/2006/math" xmlns:v="urn:schemas-microsoft-com:vml" xmlns:wp14="http://schemas.microsoft.com/office/word/2010/wordprocessingDrawing" xmlns:wp="http://schemas.openxmlformats.org/drawingml/2006/wordprocessingDrawing" xmlns:w10="urn:schemas-microsoft-com:office:word" xmlns:w="http://schemas.openxmlformats.org/wordprocessingml/2006/main" xmlns:w14="http://schemas.microsoft.com/office/word/2010/wordml" xmlns:w15="http://schemas.microsoft.com/office/word/2012/wordml" xmlns:wpg="http://schemas.microsoft.com/office/word/2010/wordprocessingGroup" xmlns:wpi="http://schemas.microsoft.com/office/word/2010/wordprocessingInk" xmlns:wne="http://schemas.microsoft.com/office/word/2006/wordml" xmlns:wps="http://schemas.microsoft.com/office/word/2010/wordprocessingShape" mc:Ignorable="w14 w15 wp14">
   <w:endnote w:type="separator" w:id="-1">
     <w:p>
       <w:r>
@@ -106,7 +490,7 @@
 </file>
 
 <file path=word/footnotes.xml><?xml version="1.0" encoding="utf-8"?>
-<w:footnotes xmlns:wpc="http://schemas.microsoft.com/office/word/2010/wordprocessingCanvas" xmlns:mc="http://schemas.openxmlformats.org/markup-compatibility/2006" xmlns:o="urn:schemas-microsoft-com:office:office" xmlns:r="http://schemas.openxmlformats.org/officeDocument/2006/relationships" xmlns:m="http://schemas.openxmlformats.org/officeDocument/2006/math" xmlns:v="urn:schemas-microsoft-com:vml" xmlns:wp14="http://schemas.microsoft.com/office/word/2010/wordprocessingDrawing" xmlns:wp="http://schemas.openxmlformats.org/drawingml/2006/wordprocessingDrawing" xmlns:w10="urn:schemas-microsoft-com:office:word" xmlns:w="http://schemas.openxmlformats.org/wordprocessingml/2006/main" xmlns:w14="http://schemas.microsoft.com/office/word/2010/wordml" xmlns:wpg="http://schemas.microsoft.com/office/word/2010/wordprocessingGroup" xmlns:wpi="http://schemas.microsoft.com/office/word/2010/wordprocessingInk" xmlns:wne="http://schemas.microsoft.com/office/word/2006/wordml" xmlns:wps="http://schemas.microsoft.com/office/word/2010/wordprocessingShape" mc:Ignorable="w14 wp14">
+<w:footnotes xmlns:wpc="http://schemas.microsoft.com/office/word/2010/wordprocessingCanvas" xmlns:mo="http://schemas.microsoft.com/office/mac/office/2008/main" xmlns:mc="http://schemas.openxmlformats.org/markup-compatibility/2006" xmlns:mv="urn:schemas-microsoft-com:mac:vml" xmlns:o="urn:schemas-microsoft-com:office:office" xmlns:r="http://schemas.openxmlformats.org/officeDocument/2006/relationships" xmlns:m="http://schemas.openxmlformats.org/officeDocument/2006/math" xmlns:v="urn:schemas-microsoft-com:vml" xmlns:wp14="http://schemas.microsoft.com/office/word/2010/wordprocessingDrawing" xmlns:wp="http://schemas.openxmlformats.org/drawingml/2006/wordprocessingDrawing" xmlns:w10="urn:schemas-microsoft-com:office:word" xmlns:w="http://schemas.openxmlformats.org/wordprocessingml/2006/main" xmlns:w14="http://schemas.microsoft.com/office/word/2010/wordml" xmlns:w15="http://schemas.microsoft.com/office/word/2012/wordml" xmlns:wpg="http://schemas.microsoft.com/office/word/2010/wordprocessingGroup" xmlns:wpi="http://schemas.microsoft.com/office/word/2010/wordprocessingInk" xmlns:wne="http://schemas.microsoft.com/office/word/2006/wordml" xmlns:wps="http://schemas.microsoft.com/office/word/2010/wordprocessingShape" mc:Ignorable="w14 w15 wp14">
   <w:footnote w:type="separator" w:id="-1">
     <w:p>
       <w:r>
@@ -125,7 +509,7 @@
 </file>
 
 <file path=word/header1.xml><?xml version="1.0" encoding="utf-8"?>
-<w:hdr xmlns:wpc="http://schemas.microsoft.com/office/word/2010/wordprocessingCanvas" xmlns:mc="http://schemas.openxmlformats.org/markup-compatibility/2006" xmlns:o="urn:schemas-microsoft-com:office:office" xmlns:r="http://schemas.openxmlformats.org/officeDocument/2006/relationships" xmlns:m="http://schemas.openxmlformats.org/officeDocument/2006/math" xmlns:v="urn:schemas-microsoft-com:vml" xmlns:wp14="http://schemas.microsoft.com/office/word/2010/wordprocessingDrawing" xmlns:wp="http://schemas.openxmlformats.org/drawingml/2006/wordprocessingDrawing" xmlns:w10="urn:schemas-microsoft-com:office:word" xmlns:w="http://schemas.openxmlformats.org/wordprocessingml/2006/main" xmlns:w14="http://schemas.microsoft.com/office/word/2010/wordml" xmlns:wpg="http://schemas.microsoft.com/office/word/2010/wordprocessingGroup" xmlns:wpi="http://schemas.microsoft.com/office/word/2010/wordprocessingInk" xmlns:wne="http://schemas.microsoft.com/office/word/2006/wordml" xmlns:wps="http://schemas.microsoft.com/office/word/2010/wordprocessingShape" mc:Ignorable="w14 wp14">
+<w:hdr xmlns:wpc="http://schemas.microsoft.com/office/word/2010/wordprocessingCanvas" xmlns:mo="http://schemas.microsoft.com/office/mac/office/2008/main" xmlns:mc="http://schemas.openxmlformats.org/markup-compatibility/2006" xmlns:mv="urn:schemas-microsoft-com:mac:vml" xmlns:o="urn:schemas-microsoft-com:office:office" xmlns:r="http://schemas.openxmlformats.org/officeDocument/2006/relationships" xmlns:m="http://schemas.openxmlformats.org/officeDocument/2006/math" xmlns:v="urn:schemas-microsoft-com:vml" xmlns:wp14="http://schemas.microsoft.com/office/word/2010/wordprocessingDrawing" xmlns:wp="http://schemas.openxmlformats.org/drawingml/2006/wordprocessingDrawing" xmlns:w10="urn:schemas-microsoft-com:office:word" xmlns:w="http://schemas.openxmlformats.org/wordprocessingml/2006/main" xmlns:w14="http://schemas.microsoft.com/office/word/2010/wordml" xmlns:w15="http://schemas.microsoft.com/office/word/2012/wordml" xmlns:wpg="http://schemas.microsoft.com/office/word/2010/wordprocessingGroup" xmlns:wpi="http://schemas.microsoft.com/office/word/2010/wordprocessingInk" xmlns:wne="http://schemas.microsoft.com/office/word/2006/wordml" xmlns:wps="http://schemas.microsoft.com/office/word/2010/wordprocessingShape" mc:Ignorable="w14 w15 wp14">
   <w:p>
     <w:pPr>
       <w:pStyle w:val="Header"/>
@@ -135,7 +519,7 @@
 </file>
 
 <file path=word/header2.xml><?xml version="1.0" encoding="utf-8"?>
-<w:hdr xmlns:wpc="http://schemas.microsoft.com/office/word/2010/wordprocessingCanvas" xmlns:mc="http://schemas.openxmlformats.org/markup-compatibility/2006" xmlns:o="urn:schemas-microsoft-com:office:office" xmlns:r="http://schemas.openxmlformats.org/officeDocument/2006/relationships" xmlns:m="http://schemas.openxmlformats.org/officeDocument/2006/math" xmlns:v="urn:schemas-microsoft-com:vml" xmlns:wp14="http://schemas.microsoft.com/office/word/2010/wordprocessingDrawing" xmlns:wp="http://schemas.openxmlformats.org/drawingml/2006/wordprocessingDrawing" xmlns:w10="urn:schemas-microsoft-com:office:word" xmlns:w="http://schemas.openxmlformats.org/wordprocessingml/2006/main" xmlns:w14="http://schemas.microsoft.com/office/word/2010/wordml" xmlns:wpg="http://schemas.microsoft.com/office/word/2010/wordprocessingGroup" xmlns:wpi="http://schemas.microsoft.com/office/word/2010/wordprocessingInk" xmlns:wne="http://schemas.microsoft.com/office/word/2006/wordml" xmlns:wps="http://schemas.microsoft.com/office/word/2010/wordprocessingShape" mc:Ignorable="w14 wp14">
+<w:hdr xmlns:wpc="http://schemas.microsoft.com/office/word/2010/wordprocessingCanvas" xmlns:mo="http://schemas.microsoft.com/office/mac/office/2008/main" xmlns:mc="http://schemas.openxmlformats.org/markup-compatibility/2006" xmlns:mv="urn:schemas-microsoft-com:mac:vml" xmlns:o="urn:schemas-microsoft-com:office:office" xmlns:r="http://schemas.openxmlformats.org/officeDocument/2006/relationships" xmlns:m="http://schemas.openxmlformats.org/officeDocument/2006/math" xmlns:v="urn:schemas-microsoft-com:vml" xmlns:wp14="http://schemas.microsoft.com/office/word/2010/wordprocessingDrawing" xmlns:wp="http://schemas.openxmlformats.org/drawingml/2006/wordprocessingDrawing" xmlns:w10="urn:schemas-microsoft-com:office:word" xmlns:w="http://schemas.openxmlformats.org/wordprocessingml/2006/main" xmlns:w14="http://schemas.microsoft.com/office/word/2010/wordml" xmlns:w15="http://schemas.microsoft.com/office/word/2012/wordml" xmlns:wpg="http://schemas.microsoft.com/office/word/2010/wordprocessingGroup" xmlns:wpi="http://schemas.microsoft.com/office/word/2010/wordprocessingInk" xmlns:wne="http://schemas.microsoft.com/office/word/2006/wordml" xmlns:wps="http://schemas.microsoft.com/office/word/2010/wordprocessingShape" mc:Ignorable="w14 w15 wp14">
   <w:p>
     <w:pPr>
       <w:pStyle w:val="Header"/>
@@ -145,7 +529,7 @@
 </file>
 
 <file path=word/numbering.xml><?xml version="1.0" encoding="utf-8"?>
-<w:numbering xmlns:wpc="http://schemas.microsoft.com/office/word/2010/wordprocessingCanvas" xmlns:mc="http://schemas.openxmlformats.org/markup-compatibility/2006" xmlns:o="urn:schemas-microsoft-com:office:office" xmlns:r="http://schemas.openxmlformats.org/officeDocument/2006/relationships" xmlns:m="http://schemas.openxmlformats.org/officeDocument/2006/math" xmlns:v="urn:schemas-microsoft-com:vml" xmlns:wp14="http://schemas.microsoft.com/office/word/2010/wordprocessingDrawing" xmlns:wp="http://schemas.openxmlformats.org/drawingml/2006/wordprocessingDrawing" xmlns:w10="urn:schemas-microsoft-com:office:word" xmlns:w="http://schemas.openxmlformats.org/wordprocessingml/2006/main" xmlns:w14="http://schemas.microsoft.com/office/word/2010/wordml" xmlns:wpg="http://schemas.microsoft.com/office/word/2010/wordprocessingGroup" xmlns:wpi="http://schemas.microsoft.com/office/word/2010/wordprocessingInk" xmlns:wne="http://schemas.microsoft.com/office/word/2006/wordml" xmlns:wps="http://schemas.microsoft.com/office/word/2010/wordprocessingShape" mc:Ignorable="w14 wp14">
+<w:numbering xmlns:wpc="http://schemas.microsoft.com/office/word/2010/wordprocessingCanvas" xmlns:mo="http://schemas.microsoft.com/office/mac/office/2008/main" xmlns:mc="http://schemas.openxmlformats.org/markup-compatibility/2006" xmlns:mv="urn:schemas-microsoft-com:mac:vml" xmlns:o="urn:schemas-microsoft-com:office:office" xmlns:r="http://schemas.openxmlformats.org/officeDocument/2006/relationships" xmlns:m="http://schemas.openxmlformats.org/officeDocument/2006/math" xmlns:v="urn:schemas-microsoft-com:vml" xmlns:wp14="http://schemas.microsoft.com/office/word/2010/wordprocessingDrawing" xmlns:wp="http://schemas.openxmlformats.org/drawingml/2006/wordprocessingDrawing" xmlns:w10="urn:schemas-microsoft-com:office:word" xmlns:w="http://schemas.openxmlformats.org/wordprocessingml/2006/main" xmlns:w14="http://schemas.microsoft.com/office/word/2010/wordml" xmlns:w15="http://schemas.microsoft.com/office/word/2012/wordml" xmlns:wpg="http://schemas.microsoft.com/office/word/2010/wordprocessingGroup" xmlns:wpi="http://schemas.microsoft.com/office/word/2010/wordprocessingInk" xmlns:wne="http://schemas.microsoft.com/office/word/2006/wordml" xmlns:wps="http://schemas.microsoft.com/office/word/2010/wordprocessingShape" mc:Ignorable="w14 w15 wp14">
   <w:abstractNum w:abstractNumId="0">
     <w:nsid w:val="FFFFFFFB"/>
     <w:multiLevelType w:val="multilevel"/>
@@ -4564,12 +4948,15 @@
   <w:num w:numId="42">
     <w:abstractNumId w:val="8"/>
   </w:num>
+  <w:num w:numId="43">
+    <w:abstractNumId w:val="0"/>
+  </w:num>
   <w:numIdMacAtCleanup w:val="4"/>
 </w:numbering>
 </file>
 
 <file path=word/styles.xml><?xml version="1.0" encoding="utf-8"?>
-<w:styles xmlns:mc="http://schemas.openxmlformats.org/markup-compatibility/2006" xmlns:r="http://schemas.openxmlformats.org/officeDocument/2006/relationships" xmlns:w="http://schemas.openxmlformats.org/wordprocessingml/2006/main" xmlns:w14="http://schemas.microsoft.com/office/word/2010/wordml" mc:Ignorable="w14">
+<w:styles xmlns:mc="http://schemas.openxmlformats.org/markup-compatibility/2006" xmlns:r="http://schemas.openxmlformats.org/officeDocument/2006/relationships" xmlns:w="http://schemas.openxmlformats.org/wordprocessingml/2006/main" xmlns:w14="http://schemas.microsoft.com/office/word/2010/wordml" xmlns:w15="http://schemas.microsoft.com/office/word/2012/wordml" mc:Ignorable="w14 w15">
   <w:docDefaults>
     <w:rPrDefault>
       <w:rPr>
@@ -4579,30 +4966,154 @@
     </w:rPrDefault>
     <w:pPrDefault/>
   </w:docDefaults>
-  <w:latentStyles w:defLockedState="0" w:defUIPriority="0" w:defSemiHidden="0" w:defUnhideWhenUsed="0" w:defQFormat="0" w:count="267">
+  <w:latentStyles w:defLockedState="0" w:defUIPriority="0" w:defSemiHidden="0" w:defUnhideWhenUsed="0" w:defQFormat="0" w:count="382">
     <w:lsdException w:name="Normal" w:qFormat="1"/>
     <w:lsdException w:name="heading 1" w:qFormat="1"/>
     <w:lsdException w:name="heading 2" w:qFormat="1"/>
     <w:lsdException w:name="heading 3" w:qFormat="1"/>
     <w:lsdException w:name="heading 4" w:qFormat="1"/>
-    <w:lsdException w:name="heading 5" w:qFormat="1"/>
-    <w:lsdException w:name="heading 6" w:qFormat="1"/>
-    <w:lsdException w:name="heading 7" w:qFormat="1"/>
-    <w:lsdException w:name="heading 8" w:qFormat="1"/>
-    <w:lsdException w:name="heading 9" w:qFormat="1"/>
-    <w:lsdException w:name="toc 1" w:uiPriority="39"/>
-    <w:lsdException w:name="toc 2" w:uiPriority="39"/>
+    <w:lsdException w:name="heading 5" w:semiHidden="1" w:unhideWhenUsed="1" w:qFormat="1"/>
+    <w:lsdException w:name="heading 6" w:semiHidden="1" w:unhideWhenUsed="1" w:qFormat="1"/>
+    <w:lsdException w:name="heading 7" w:semiHidden="1" w:unhideWhenUsed="1" w:qFormat="1"/>
+    <w:lsdException w:name="heading 8" w:semiHidden="1" w:unhideWhenUsed="1" w:qFormat="1"/>
+    <w:lsdException w:name="heading 9" w:semiHidden="1" w:unhideWhenUsed="1" w:qFormat="1"/>
+    <w:lsdException w:name="index 1" w:semiHidden="1" w:unhideWhenUsed="1"/>
+    <w:lsdException w:name="index 2" w:semiHidden="1" w:unhideWhenUsed="1"/>
+    <w:lsdException w:name="index 3" w:semiHidden="1" w:unhideWhenUsed="1"/>
+    <w:lsdException w:name="index 4" w:semiHidden="1" w:unhideWhenUsed="1"/>
+    <w:lsdException w:name="index 5" w:semiHidden="1" w:unhideWhenUsed="1"/>
+    <w:lsdException w:name="index 6" w:semiHidden="1" w:unhideWhenUsed="1"/>
+    <w:lsdException w:name="index 7" w:semiHidden="1" w:unhideWhenUsed="1"/>
+    <w:lsdException w:name="index 8" w:semiHidden="1" w:unhideWhenUsed="1"/>
+    <w:lsdException w:name="index 9" w:semiHidden="1" w:unhideWhenUsed="1"/>
+    <w:lsdException w:name="toc 1" w:semiHidden="1" w:uiPriority="39" w:unhideWhenUsed="1"/>
+    <w:lsdException w:name="toc 2" w:semiHidden="1" w:uiPriority="39" w:unhideWhenUsed="1"/>
+    <w:lsdException w:name="toc 3" w:semiHidden="1" w:unhideWhenUsed="1"/>
+    <w:lsdException w:name="toc 4" w:semiHidden="1" w:unhideWhenUsed="1"/>
+    <w:lsdException w:name="toc 5" w:semiHidden="1" w:unhideWhenUsed="1"/>
+    <w:lsdException w:name="toc 6" w:semiHidden="1" w:unhideWhenUsed="1"/>
+    <w:lsdException w:name="toc 7" w:semiHidden="1" w:unhideWhenUsed="1"/>
+    <w:lsdException w:name="toc 8" w:semiHidden="1" w:unhideWhenUsed="1"/>
+    <w:lsdException w:name="toc 9" w:semiHidden="1" w:unhideWhenUsed="1"/>
+    <w:lsdException w:name="Normal Indent" w:semiHidden="1" w:unhideWhenUsed="1"/>
+    <w:lsdException w:name="footnote text" w:semiHidden="1" w:unhideWhenUsed="1"/>
+    <w:lsdException w:name="annotation text" w:semiHidden="1" w:unhideWhenUsed="1"/>
+    <w:lsdException w:name="header" w:semiHidden="1" w:unhideWhenUsed="1"/>
+    <w:lsdException w:name="footer" w:semiHidden="1" w:unhideWhenUsed="1"/>
+    <w:lsdException w:name="index heading" w:semiHidden="1" w:unhideWhenUsed="1"/>
     <w:lsdException w:name="caption" w:semiHidden="1" w:unhideWhenUsed="1" w:qFormat="1"/>
+    <w:lsdException w:name="table of figures" w:semiHidden="1" w:unhideWhenUsed="1"/>
+    <w:lsdException w:name="envelope address" w:semiHidden="1" w:unhideWhenUsed="1"/>
+    <w:lsdException w:name="envelope return" w:semiHidden="1" w:unhideWhenUsed="1"/>
+    <w:lsdException w:name="footnote reference" w:semiHidden="1" w:unhideWhenUsed="1"/>
+    <w:lsdException w:name="annotation reference" w:semiHidden="1" w:unhideWhenUsed="1"/>
+    <w:lsdException w:name="line number" w:semiHidden="1" w:unhideWhenUsed="1"/>
+    <w:lsdException w:name="page number" w:semiHidden="1" w:unhideWhenUsed="1"/>
+    <w:lsdException w:name="endnote reference" w:semiHidden="1" w:unhideWhenUsed="1"/>
+    <w:lsdException w:name="endnote text" w:semiHidden="1" w:unhideWhenUsed="1"/>
+    <w:lsdException w:name="table of authorities" w:semiHidden="1" w:unhideWhenUsed="1"/>
+    <w:lsdException w:name="macro" w:semiHidden="1" w:unhideWhenUsed="1"/>
+    <w:lsdException w:name="toa heading" w:semiHidden="1" w:unhideWhenUsed="1"/>
+    <w:lsdException w:name="List Bullet" w:semiHidden="1" w:unhideWhenUsed="1"/>
+    <w:lsdException w:name="List Number" w:semiHidden="1" w:unhideWhenUsed="1"/>
+    <w:lsdException w:name="List Number 5" w:semiHidden="1" w:unhideWhenUsed="1"/>
     <w:lsdException w:name="Title" w:qFormat="1"/>
+    <w:lsdException w:name="Closing" w:semiHidden="1" w:unhideWhenUsed="1"/>
+    <w:lsdException w:name="Signature" w:semiHidden="1" w:unhideWhenUsed="1"/>
+    <w:lsdException w:name="Default Paragraph Font" w:semiHidden="1" w:unhideWhenUsed="1"/>
+    <w:lsdException w:name="Body Text" w:semiHidden="1" w:unhideWhenUsed="1"/>
+    <w:lsdException w:name="Body Text Indent" w:semiHidden="1" w:unhideWhenUsed="1"/>
+    <w:lsdException w:name="List Continue" w:semiHidden="1" w:unhideWhenUsed="1"/>
+    <w:lsdException w:name="List Continue 2" w:semiHidden="1" w:unhideWhenUsed="1"/>
+    <w:lsdException w:name="List Continue 3" w:semiHidden="1" w:unhideWhenUsed="1"/>
+    <w:lsdException w:name="List Continue 4" w:semiHidden="1" w:unhideWhenUsed="1"/>
+    <w:lsdException w:name="List Continue 5" w:semiHidden="1" w:unhideWhenUsed="1"/>
+    <w:lsdException w:name="Message Header" w:semiHidden="1" w:unhideWhenUsed="1"/>
     <w:lsdException w:name="Subtitle" w:qFormat="1"/>
-    <w:lsdException w:name="Hyperlink" w:uiPriority="99"/>
-    <w:lsdException w:name="FollowedHyperlink" w:uiPriority="99"/>
+    <w:lsdException w:name="Salutation" w:semiHidden="1" w:unhideWhenUsed="1"/>
+    <w:lsdException w:name="Date" w:semiHidden="1" w:unhideWhenUsed="1"/>
+    <w:lsdException w:name="Body Text First Indent" w:semiHidden="1" w:unhideWhenUsed="1"/>
+    <w:lsdException w:name="Body Text First Indent 2" w:semiHidden="1" w:unhideWhenUsed="1"/>
+    <w:lsdException w:name="Note Heading" w:semiHidden="1" w:unhideWhenUsed="1"/>
+    <w:lsdException w:name="Body Text 2" w:semiHidden="1" w:unhideWhenUsed="1"/>
+    <w:lsdException w:name="Hyperlink" w:semiHidden="1" w:uiPriority="99" w:unhideWhenUsed="1"/>
+    <w:lsdException w:name="FollowedHyperlink" w:semiHidden="1" w:uiPriority="99" w:unhideWhenUsed="1"/>
     <w:lsdException w:name="Strong" w:qFormat="1"/>
     <w:lsdException w:name="Emphasis" w:qFormat="1"/>
-    <w:lsdException w:name="HTML Top of Form" w:uiPriority="99"/>
-    <w:lsdException w:name="HTML Bottom of Form" w:uiPriority="99"/>
-    <w:lsdException w:name="No List" w:uiPriority="99"/>
+    <w:lsdException w:name="Document Map" w:semiHidden="1" w:unhideWhenUsed="1"/>
+    <w:lsdException w:name="Plain Text" w:semiHidden="1" w:unhideWhenUsed="1"/>
+    <w:lsdException w:name="E-mail Signature" w:semiHidden="1" w:unhideWhenUsed="1"/>
+    <w:lsdException w:name="HTML Top of Form" w:semiHidden="1" w:uiPriority="99" w:unhideWhenUsed="1"/>
+    <w:lsdException w:name="HTML Bottom of Form" w:semiHidden="1" w:uiPriority="99" w:unhideWhenUsed="1"/>
+    <w:lsdException w:name="Normal (Web)" w:semiHidden="1" w:unhideWhenUsed="1"/>
+    <w:lsdException w:name="HTML Acronym" w:semiHidden="1" w:unhideWhenUsed="1"/>
+    <w:lsdException w:name="HTML Address" w:semiHidden="1" w:unhideWhenUsed="1"/>
+    <w:lsdException w:name="HTML Cite" w:semiHidden="1" w:unhideWhenUsed="1"/>
+    <w:lsdException w:name="HTML Code" w:semiHidden="1" w:unhideWhenUsed="1"/>
+    <w:lsdException w:name="HTML Definition" w:semiHidden="1" w:unhideWhenUsed="1"/>
+    <w:lsdException w:name="HTML Keyboard" w:semiHidden="1" w:unhideWhenUsed="1"/>
+    <w:lsdException w:name="HTML Preformatted" w:semiHidden="1" w:unhideWhenUsed="1"/>
+    <w:lsdException w:name="HTML Sample" w:semiHidden="1" w:unhideWhenUsed="1"/>
+    <w:lsdException w:name="HTML Typewriter" w:semiHidden="1" w:unhideWhenUsed="1"/>
+    <w:lsdException w:name="HTML Variable" w:semiHidden="1" w:unhideWhenUsed="1"/>
+    <w:lsdException w:name="Normal Table" w:semiHidden="1" w:unhideWhenUsed="1"/>
+    <w:lsdException w:name="annotation subject" w:semiHidden="1" w:unhideWhenUsed="1"/>
+    <w:lsdException w:name="No List" w:semiHidden="1" w:uiPriority="99" w:unhideWhenUsed="1"/>
+    <w:lsdException w:name="Outline List 1" w:semiHidden="1" w:unhideWhenUsed="1"/>
+    <w:lsdException w:name="Outline List 2" w:semiHidden="1" w:unhideWhenUsed="1"/>
+    <w:lsdException w:name="Outline List 3" w:semiHidden="1" w:unhideWhenUsed="1"/>
+    <w:lsdException w:name="Table Simple 1" w:semiHidden="1" w:unhideWhenUsed="1"/>
+    <w:lsdException w:name="Table Simple 2" w:semiHidden="1" w:unhideWhenUsed="1"/>
+    <w:lsdException w:name="Table Simple 3" w:semiHidden="1" w:unhideWhenUsed="1"/>
+    <w:lsdException w:name="Table Classic 1" w:semiHidden="1" w:unhideWhenUsed="1"/>
+    <w:lsdException w:name="Table Classic 2" w:semiHidden="1" w:unhideWhenUsed="1"/>
+    <w:lsdException w:name="Table Classic 3" w:semiHidden="1" w:unhideWhenUsed="1"/>
+    <w:lsdException w:name="Table Classic 4" w:semiHidden="1" w:unhideWhenUsed="1"/>
+    <w:lsdException w:name="Table Colorful 1" w:semiHidden="1" w:unhideWhenUsed="1"/>
+    <w:lsdException w:name="Table Colorful 2" w:semiHidden="1" w:unhideWhenUsed="1"/>
+    <w:lsdException w:name="Table Colorful 3" w:semiHidden="1" w:unhideWhenUsed="1"/>
+    <w:lsdException w:name="Table Columns 1" w:semiHidden="1" w:unhideWhenUsed="1"/>
+    <w:lsdException w:name="Table Columns 2" w:semiHidden="1" w:unhideWhenUsed="1"/>
+    <w:lsdException w:name="Table Columns 3" w:semiHidden="1" w:unhideWhenUsed="1"/>
+    <w:lsdException w:name="Table Columns 4" w:semiHidden="1" w:unhideWhenUsed="1"/>
+    <w:lsdException w:name="Table Columns 5" w:semiHidden="1" w:unhideWhenUsed="1"/>
+    <w:lsdException w:name="Table Grid 1" w:semiHidden="1" w:unhideWhenUsed="1"/>
+    <w:lsdException w:name="Table Grid 2" w:semiHidden="1" w:unhideWhenUsed="1"/>
+    <w:lsdException w:name="Table Grid 3" w:semiHidden="1" w:unhideWhenUsed="1"/>
+    <w:lsdException w:name="Table Grid 4" w:semiHidden="1" w:unhideWhenUsed="1"/>
+    <w:lsdException w:name="Table Grid 5" w:semiHidden="1" w:unhideWhenUsed="1"/>
+    <w:lsdException w:name="Table Grid 6" w:semiHidden="1" w:unhideWhenUsed="1"/>
+    <w:lsdException w:name="Table Grid 7" w:semiHidden="1" w:unhideWhenUsed="1"/>
+    <w:lsdException w:name="Table Grid 8" w:semiHidden="1" w:unhideWhenUsed="1"/>
+    <w:lsdException w:name="Table List 1" w:semiHidden="1" w:unhideWhenUsed="1"/>
+    <w:lsdException w:name="Table List 2" w:semiHidden="1" w:unhideWhenUsed="1"/>
+    <w:lsdException w:name="Table List 3" w:semiHidden="1" w:unhideWhenUsed="1"/>
+    <w:lsdException w:name="Table List 4" w:semiHidden="1" w:unhideWhenUsed="1"/>
+    <w:lsdException w:name="Table List 5" w:semiHidden="1" w:unhideWhenUsed="1"/>
+    <w:lsdException w:name="Table List 6" w:semiHidden="1" w:unhideWhenUsed="1"/>
+    <w:lsdException w:name="Table List 7" w:semiHidden="1" w:unhideWhenUsed="1"/>
+    <w:lsdException w:name="Table List 8" w:semiHidden="1" w:unhideWhenUsed="1"/>
+    <w:lsdException w:name="Table 3D effects 1" w:semiHidden="1" w:unhideWhenUsed="1"/>
+    <w:lsdException w:name="Table 3D effects 2" w:semiHidden="1" w:unhideWhenUsed="1"/>
+    <w:lsdException w:name="Table 3D effects 3" w:semiHidden="1" w:unhideWhenUsed="1"/>
+    <w:lsdException w:name="Table Contemporary" w:semiHidden="1" w:unhideWhenUsed="1"/>
+    <w:lsdException w:name="Table Elegant" w:semiHidden="1" w:unhideWhenUsed="1"/>
+    <w:lsdException w:name="Table Professional" w:semiHidden="1" w:unhideWhenUsed="1"/>
+    <w:lsdException w:name="Table Subtle 1" w:semiHidden="1" w:unhideWhenUsed="1"/>
+    <w:lsdException w:name="Table Subtle 2" w:semiHidden="1" w:unhideWhenUsed="1"/>
+    <w:lsdException w:name="Table Web 1" w:semiHidden="1" w:unhideWhenUsed="1"/>
+    <w:lsdException w:name="Table Web 2" w:semiHidden="1" w:unhideWhenUsed="1"/>
+    <w:lsdException w:name="Table Web 3" w:semiHidden="1" w:unhideWhenUsed="1"/>
+    <w:lsdException w:name="Balloon Text" w:semiHidden="1" w:unhideWhenUsed="1"/>
     <w:lsdException w:name="Table Grid" w:uiPriority="59"/>
+    <w:lsdException w:name="Table Theme" w:semiHidden="1" w:unhideWhenUsed="1"/>
+    <w:lsdException w:name="Note Level 1" w:semiHidden="1" w:unhideWhenUsed="1"/>
+    <w:lsdException w:name="Note Level 2" w:semiHidden="1" w:unhideWhenUsed="1"/>
+    <w:lsdException w:name="Note Level 3" w:semiHidden="1" w:unhideWhenUsed="1"/>
+    <w:lsdException w:name="Note Level 4" w:semiHidden="1" w:unhideWhenUsed="1"/>
+    <w:lsdException w:name="Note Level 5" w:semiHidden="1" w:unhideWhenUsed="1"/>
+    <w:lsdException w:name="Note Level 6" w:semiHidden="1" w:unhideWhenUsed="1"/>
+    <w:lsdException w:name="Note Level 7" w:semiHidden="1" w:unhideWhenUsed="1"/>
     <w:lsdException w:name="Placeholder Text" w:semiHidden="1" w:uiPriority="99"/>
     <w:lsdException w:name="No Spacing" w:uiPriority="1" w:qFormat="1"/>
     <w:lsdException w:name="Light Shading" w:uiPriority="60"/>
@@ -4714,1075 +5225,112 @@
     <w:lsdException w:name="Book Title" w:uiPriority="33" w:qFormat="1"/>
     <w:lsdException w:name="Bibliography" w:semiHidden="1" w:uiPriority="37" w:unhideWhenUsed="1"/>
     <w:lsdException w:name="TOC Heading" w:semiHidden="1" w:uiPriority="39" w:unhideWhenUsed="1" w:qFormat="1"/>
-  </w:latentStyles>
-  <w:style w:type="paragraph" w:default="1" w:styleId="Normal">
-    <w:name w:val="Normal"/>
-    <w:qFormat/>
-    <w:rsid w:val="00930293"/>
-    <w:pPr>
-      <w:widowControl w:val="0"/>
-      <w:spacing w:line="240" w:lineRule="atLeast"/>
-    </w:pPr>
-  </w:style>
-  <w:style w:type="paragraph" w:styleId="Heading1">
-    <w:name w:val="heading 1"/>
-    <w:basedOn w:val="Normal"/>
-    <w:next w:val="Normal"/>
-    <w:qFormat/>
-    <w:pPr>
-      <w:keepNext/>
-      <w:numPr>
-        <w:numId w:val="1"/>
-      </w:numPr>
-      <w:spacing w:before="120" w:after="60"/>
-      <w:outlineLvl w:val="0"/>
-    </w:pPr>
-    <w:rPr>
-      <w:rFonts w:ascii="Arial" w:hAnsi="Arial"/>
-      <w:b/>
-      <w:sz w:val="24"/>
-    </w:rPr>
-  </w:style>
-  <w:style w:type="paragraph" w:styleId="Heading2">
-    <w:name w:val="heading 2"/>
-    <w:basedOn w:val="Heading1"/>
-    <w:next w:val="Normal"/>
-    <w:qFormat/>
-    <w:pPr>
-      <w:numPr>
-        <w:ilvl w:val="1"/>
-      </w:numPr>
-      <w:outlineLvl w:val="1"/>
-    </w:pPr>
-    <w:rPr>
-      <w:sz w:val="20"/>
-    </w:rPr>
-  </w:style>
-  <w:style w:type="paragraph" w:styleId="Heading3">
-    <w:name w:val="heading 3"/>
-    <w:basedOn w:val="Heading1"/>
-    <w:next w:val="Normal"/>
-    <w:qFormat/>
-    <w:pPr>
-      <w:numPr>
-        <w:ilvl w:val="2"/>
-      </w:numPr>
-      <w:outlineLvl w:val="2"/>
-    </w:pPr>
-    <w:rPr>
-      <w:b w:val="0"/>
-      <w:i/>
-      <w:sz w:val="20"/>
-    </w:rPr>
-  </w:style>
-  <w:style w:type="paragraph" w:styleId="Heading4">
-    <w:name w:val="heading 4"/>
-    <w:basedOn w:val="Heading1"/>
-    <w:next w:val="Normal"/>
-    <w:qFormat/>
-    <w:pPr>
-      <w:numPr>
-        <w:ilvl w:val="3"/>
-      </w:numPr>
-      <w:outlineLvl w:val="3"/>
-    </w:pPr>
-    <w:rPr>
-      <w:b w:val="0"/>
-      <w:sz w:val="20"/>
-    </w:rPr>
-  </w:style>
-  <w:style w:type="paragraph" w:styleId="Heading5">
-    <w:name w:val="heading 5"/>
-    <w:basedOn w:val="Normal"/>
-    <w:next w:val="Normal"/>
-    <w:qFormat/>
-    <w:pPr>
-      <w:numPr>
-        <w:ilvl w:val="4"/>
-        <w:numId w:val="1"/>
-      </w:numPr>
-      <w:spacing w:before="240" w:after="60"/>
-      <w:outlineLvl w:val="4"/>
-    </w:pPr>
-    <w:rPr>
-      <w:sz w:val="22"/>
-    </w:rPr>
-  </w:style>
-  <w:style w:type="paragraph" w:styleId="Heading6">
-    <w:name w:val="heading 6"/>
-    <w:basedOn w:val="Normal"/>
-    <w:next w:val="Normal"/>
-    <w:qFormat/>
-    <w:pPr>
-      <w:numPr>
-        <w:ilvl w:val="5"/>
-        <w:numId w:val="1"/>
-      </w:numPr>
-      <w:spacing w:before="240" w:after="60"/>
-      <w:outlineLvl w:val="5"/>
-    </w:pPr>
-    <w:rPr>
-      <w:i/>
-      <w:sz w:val="22"/>
-    </w:rPr>
-  </w:style>
-  <w:style w:type="paragraph" w:styleId="Heading7">
-    <w:name w:val="heading 7"/>
-    <w:basedOn w:val="Normal"/>
-    <w:next w:val="Normal"/>
-    <w:qFormat/>
-    <w:pPr>
-      <w:numPr>
-        <w:ilvl w:val="6"/>
-        <w:numId w:val="1"/>
-      </w:numPr>
-      <w:spacing w:before="240" w:after="60"/>
-      <w:outlineLvl w:val="6"/>
-    </w:pPr>
-  </w:style>
-  <w:style w:type="paragraph" w:styleId="Heading8">
-    <w:name w:val="heading 8"/>
-    <w:basedOn w:val="Normal"/>
-    <w:next w:val="Normal"/>
-    <w:qFormat/>
-    <w:pPr>
-      <w:numPr>
-        <w:ilvl w:val="7"/>
-        <w:numId w:val="1"/>
-      </w:numPr>
-      <w:spacing w:before="240" w:after="60"/>
-      <w:outlineLvl w:val="7"/>
-    </w:pPr>
-    <w:rPr>
-      <w:i/>
-    </w:rPr>
-  </w:style>
-  <w:style w:type="paragraph" w:styleId="Heading9">
-    <w:name w:val="heading 9"/>
-    <w:basedOn w:val="Normal"/>
-    <w:next w:val="Normal"/>
-    <w:qFormat/>
-    <w:pPr>
-      <w:numPr>
-        <w:ilvl w:val="8"/>
-        <w:numId w:val="1"/>
-      </w:numPr>
-      <w:spacing w:before="240" w:after="60"/>
-      <w:outlineLvl w:val="8"/>
-    </w:pPr>
-    <w:rPr>
-      <w:b/>
-      <w:i/>
-      <w:sz w:val="18"/>
-    </w:rPr>
-  </w:style>
-  <w:style w:type="character" w:default="1" w:styleId="DefaultParagraphFont">
-    <w:name w:val="Default Paragraph Font"/>
-    <w:uiPriority w:val="1"/>
-    <w:semiHidden/>
-    <w:unhideWhenUsed/>
-  </w:style>
-  <w:style w:type="table" w:default="1" w:styleId="TableNormal">
-    <w:name w:val="Normal Table"/>
-    <w:uiPriority w:val="99"/>
-    <w:semiHidden/>
-    <w:unhideWhenUsed/>
-    <w:tblPr>
-      <w:tblInd w:w="0" w:type="dxa"/>
-      <w:tblCellMar>
-        <w:top w:w="0" w:type="dxa"/>
-        <w:left w:w="108" w:type="dxa"/>
-        <w:bottom w:w="0" w:type="dxa"/>
-        <w:right w:w="108" w:type="dxa"/>
-      </w:tblCellMar>
-    </w:tblPr>
-  </w:style>
-  <w:style w:type="numbering" w:default="1" w:styleId="NoList">
-    <w:name w:val="No List"/>
-    <w:uiPriority w:val="99"/>
-    <w:semiHidden/>
-    <w:unhideWhenUsed/>
-  </w:style>
-  <w:style w:type="paragraph" w:customStyle="1" w:styleId="Paragraph2">
-    <w:name w:val="Paragraph2"/>
-    <w:basedOn w:val="Normal"/>
-    <w:pPr>
-      <w:spacing w:before="80"/>
-      <w:ind w:left="720"/>
-      <w:jc w:val="both"/>
-    </w:pPr>
-    <w:rPr>
-      <w:color w:val="000000"/>
-      <w:lang w:val="en-AU"/>
-    </w:rPr>
-  </w:style>
-  <w:style w:type="paragraph" w:styleId="Title">
-    <w:name w:val="Title"/>
-    <w:basedOn w:val="Normal"/>
-    <w:next w:val="Normal"/>
-    <w:qFormat/>
-    <w:pPr>
-      <w:spacing w:line="240" w:lineRule="auto"/>
-      <w:jc w:val="center"/>
-    </w:pPr>
-    <w:rPr>
-      <w:rFonts w:ascii="Arial" w:hAnsi="Arial"/>
-      <w:b/>
-      <w:sz w:val="36"/>
-    </w:rPr>
-  </w:style>
-  <w:style w:type="paragraph" w:styleId="Subtitle">
-    <w:name w:val="Subtitle"/>
-    <w:basedOn w:val="Normal"/>
-    <w:qFormat/>
-    <w:pPr>
-      <w:spacing w:after="60"/>
-      <w:jc w:val="center"/>
-    </w:pPr>
-    <w:rPr>
-      <w:rFonts w:ascii="Arial" w:hAnsi="Arial"/>
-      <w:i/>
-      <w:sz w:val="36"/>
-      <w:lang w:val="en-AU"/>
-    </w:rPr>
-  </w:style>
-  <w:style w:type="paragraph" w:styleId="NormalIndent">
-    <w:name w:val="Normal Indent"/>
-    <w:basedOn w:val="Normal"/>
-    <w:pPr>
-      <w:ind w:left="900" w:hanging="900"/>
-    </w:pPr>
-  </w:style>
-  <w:style w:type="paragraph" w:styleId="TOC1">
-    <w:name w:val="toc 1"/>
-    <w:basedOn w:val="Normal"/>
-    <w:next w:val="Normal"/>
-    <w:uiPriority w:val="39"/>
-    <w:pPr>
-      <w:tabs>
-        <w:tab w:val="right" w:pos="9360"/>
-      </w:tabs>
-      <w:spacing w:before="240" w:after="60"/>
-      <w:ind w:right="720"/>
-    </w:pPr>
-  </w:style>
-  <w:style w:type="paragraph" w:styleId="TOC2">
-    <w:name w:val="toc 2"/>
-    <w:basedOn w:val="Normal"/>
-    <w:next w:val="Normal"/>
-    <w:uiPriority w:val="39"/>
-    <w:pPr>
-      <w:tabs>
-        <w:tab w:val="right" w:pos="9360"/>
-      </w:tabs>
-      <w:ind w:left="432" w:right="720"/>
-    </w:pPr>
-  </w:style>
-  <w:style w:type="paragraph" w:styleId="TOC3">
-    <w:name w:val="toc 3"/>
-    <w:basedOn w:val="Normal"/>
-    <w:next w:val="Normal"/>
-    <w:semiHidden/>
-    <w:pPr>
-      <w:tabs>
-        <w:tab w:val="left" w:pos="1440"/>
-        <w:tab w:val="right" w:pos="9360"/>
-      </w:tabs>
-      <w:ind w:left="864"/>
-    </w:pPr>
-  </w:style>
-  <w:style w:type="paragraph" w:styleId="Header">
-    <w:name w:val="header"/>
-    <w:basedOn w:val="Normal"/>
-    <w:pPr>
-      <w:tabs>
-        <w:tab w:val="center" w:pos="4320"/>
-        <w:tab w:val="right" w:pos="8640"/>
-      </w:tabs>
-    </w:pPr>
-  </w:style>
-  <w:style w:type="paragraph" w:styleId="Footer">
-    <w:name w:val="footer"/>
-    <w:basedOn w:val="Normal"/>
-    <w:pPr>
-      <w:tabs>
-        <w:tab w:val="center" w:pos="4320"/>
-        <w:tab w:val="right" w:pos="8640"/>
-      </w:tabs>
-    </w:pPr>
-  </w:style>
-  <w:style w:type="character" w:styleId="PageNumber">
-    <w:name w:val="page number"/>
-    <w:basedOn w:val="DefaultParagraphFont"/>
-  </w:style>
-  <w:style w:type="paragraph" w:customStyle="1" w:styleId="Bullet1">
-    <w:name w:val="Bullet1"/>
-    <w:basedOn w:val="Normal"/>
-    <w:pPr>
-      <w:ind w:left="720" w:hanging="432"/>
-    </w:pPr>
-  </w:style>
-  <w:style w:type="paragraph" w:customStyle="1" w:styleId="Bullet2">
-    <w:name w:val="Bullet2"/>
-    <w:basedOn w:val="Normal"/>
-    <w:pPr>
-      <w:ind w:left="1440" w:hanging="360"/>
-    </w:pPr>
-    <w:rPr>
-      <w:color w:val="000080"/>
-    </w:rPr>
-  </w:style>
-  <w:style w:type="paragraph" w:customStyle="1" w:styleId="Tabletext">
-    <w:name w:val="Tabletext"/>
-    <w:basedOn w:val="Normal"/>
-    <w:pPr>
-      <w:keepLines/>
-      <w:spacing w:after="120"/>
-    </w:pPr>
-  </w:style>
-  <w:style w:type="paragraph" w:styleId="BodyText">
-    <w:name w:val="Body Text"/>
-    <w:basedOn w:val="Normal"/>
-    <w:pPr>
-      <w:keepLines/>
-      <w:spacing w:after="120"/>
-      <w:ind w:left="720"/>
-    </w:pPr>
-  </w:style>
-  <w:style w:type="paragraph" w:styleId="DocumentMap">
-    <w:name w:val="Document Map"/>
-    <w:basedOn w:val="Normal"/>
-    <w:semiHidden/>
-    <w:pPr>
-      <w:shd w:val="clear" w:color="auto" w:fill="000080"/>
-    </w:pPr>
-    <w:rPr>
-      <w:rFonts w:ascii="Tahoma" w:hAnsi="Tahoma"/>
-    </w:rPr>
-  </w:style>
-  <w:style w:type="character" w:styleId="FootnoteReference">
-    <w:name w:val="footnote reference"/>
-    <w:semiHidden/>
-    <w:rPr>
-      <w:sz w:val="20"/>
-      <w:vertAlign w:val="superscript"/>
-    </w:rPr>
-  </w:style>
-  <w:style w:type="paragraph" w:styleId="FootnoteText">
-    <w:name w:val="footnote text"/>
-    <w:basedOn w:val="Normal"/>
-    <w:semiHidden/>
-    <w:pPr>
-      <w:keepNext/>
-      <w:keepLines/>
-      <w:pBdr>
-        <w:bottom w:val="single" w:sz="6" w:space="0" w:color="000000"/>
-      </w:pBdr>
-      <w:spacing w:before="40" w:after="40"/>
-      <w:ind w:left="360" w:hanging="360"/>
-    </w:pPr>
-    <w:rPr>
-      <w:rFonts w:ascii="Helvetica" w:hAnsi="Helvetica"/>
-      <w:sz w:val="16"/>
-    </w:rPr>
-  </w:style>
-  <w:style w:type="paragraph" w:customStyle="1" w:styleId="MainTitle">
-    <w:name w:val="Main Title"/>
-    <w:basedOn w:val="Normal"/>
-    <w:pPr>
-      <w:spacing w:before="480" w:after="60" w:line="240" w:lineRule="auto"/>
-      <w:jc w:val="center"/>
-    </w:pPr>
-    <w:rPr>
-      <w:rFonts w:ascii="Arial" w:hAnsi="Arial"/>
-      <w:b/>
-      <w:kern w:val="28"/>
-      <w:sz w:val="32"/>
-    </w:rPr>
-  </w:style>
-  <w:style w:type="paragraph" w:customStyle="1" w:styleId="Paragraph1">
-    <w:name w:val="Paragraph1"/>
-    <w:basedOn w:val="Normal"/>
-    <w:pPr>
-      <w:spacing w:before="80" w:line="240" w:lineRule="auto"/>
-      <w:jc w:val="both"/>
-    </w:pPr>
-  </w:style>
-  <w:style w:type="paragraph" w:customStyle="1" w:styleId="Paragraph3">
-    <w:name w:val="Paragraph3"/>
-    <w:basedOn w:val="Normal"/>
-    <w:pPr>
-      <w:spacing w:before="80" w:line="240" w:lineRule="auto"/>
-      <w:ind w:left="1530"/>
-      <w:jc w:val="both"/>
-    </w:pPr>
-  </w:style>
-  <w:style w:type="paragraph" w:customStyle="1" w:styleId="Paragraph4">
-    <w:name w:val="Paragraph4"/>
-    <w:basedOn w:val="Normal"/>
-    <w:pPr>
-      <w:spacing w:before="80" w:line="240" w:lineRule="auto"/>
-      <w:ind w:left="2250"/>
-      <w:jc w:val="both"/>
-    </w:pPr>
-  </w:style>
-  <w:style w:type="paragraph" w:styleId="TOC4">
-    <w:name w:val="toc 4"/>
-    <w:basedOn w:val="Normal"/>
-    <w:next w:val="Normal"/>
-    <w:semiHidden/>
-    <w:pPr>
-      <w:ind w:left="600"/>
-    </w:pPr>
-  </w:style>
-  <w:style w:type="paragraph" w:styleId="TOC5">
-    <w:name w:val="toc 5"/>
-    <w:basedOn w:val="Normal"/>
-    <w:next w:val="Normal"/>
-    <w:semiHidden/>
-    <w:pPr>
-      <w:ind w:left="800"/>
-    </w:pPr>
-  </w:style>
-  <w:style w:type="paragraph" w:styleId="TOC6">
-    <w:name w:val="toc 6"/>
-    <w:basedOn w:val="Normal"/>
-    <w:next w:val="Normal"/>
-    <w:semiHidden/>
-    <w:pPr>
-      <w:ind w:left="1000"/>
-    </w:pPr>
-  </w:style>
-  <w:style w:type="paragraph" w:styleId="TOC7">
-    <w:name w:val="toc 7"/>
-    <w:basedOn w:val="Normal"/>
-    <w:next w:val="Normal"/>
-    <w:semiHidden/>
-    <w:pPr>
-      <w:ind w:left="1200"/>
-    </w:pPr>
-  </w:style>
-  <w:style w:type="paragraph" w:styleId="TOC8">
-    <w:name w:val="toc 8"/>
-    <w:basedOn w:val="Normal"/>
-    <w:next w:val="Normal"/>
-    <w:semiHidden/>
-    <w:pPr>
-      <w:ind w:left="1400"/>
-    </w:pPr>
-  </w:style>
-  <w:style w:type="paragraph" w:styleId="TOC9">
-    <w:name w:val="toc 9"/>
-    <w:basedOn w:val="Normal"/>
-    <w:next w:val="Normal"/>
-    <w:semiHidden/>
-    <w:pPr>
-      <w:ind w:left="1600"/>
-    </w:pPr>
-  </w:style>
-  <w:style w:type="paragraph" w:customStyle="1" w:styleId="Body">
-    <w:name w:val="Body"/>
-    <w:basedOn w:val="Normal"/>
-    <w:pPr>
-      <w:widowControl/>
-      <w:spacing w:before="120" w:line="240" w:lineRule="auto"/>
-      <w:jc w:val="both"/>
-    </w:pPr>
-    <w:rPr>
-      <w:rFonts w:ascii="Book Antiqua" w:hAnsi="Book Antiqua"/>
-    </w:rPr>
-  </w:style>
-  <w:style w:type="paragraph" w:customStyle="1" w:styleId="Bullet">
-    <w:name w:val="Bullet"/>
-    <w:basedOn w:val="Normal"/>
-    <w:pPr>
-      <w:widowControl/>
-      <w:tabs>
-        <w:tab w:val="left" w:pos="360"/>
-        <w:tab w:val="left" w:pos="720"/>
-      </w:tabs>
-      <w:spacing w:before="120" w:line="240" w:lineRule="auto"/>
-      <w:ind w:left="720" w:right="360"/>
-      <w:jc w:val="both"/>
-    </w:pPr>
-    <w:rPr>
-      <w:rFonts w:ascii="Book Antiqua" w:hAnsi="Book Antiqua"/>
-    </w:rPr>
-  </w:style>
-  <w:style w:type="paragraph" w:styleId="BodyText2">
-    <w:name w:val="Body Text 2"/>
-    <w:basedOn w:val="Normal"/>
-    <w:pPr>
-      <w:ind w:left="720"/>
-    </w:pPr>
-    <w:rPr>
-      <w:i/>
-      <w:color w:val="0000FF"/>
-      <w:u w:val="single"/>
-    </w:rPr>
-  </w:style>
-  <w:style w:type="paragraph" w:customStyle="1" w:styleId="InfoBlue">
-    <w:name w:val="InfoBlue"/>
-    <w:basedOn w:val="Normal"/>
-    <w:next w:val="BodyText"/>
-    <w:link w:val="InfoBlueChar"/>
-    <w:pPr>
-      <w:spacing w:after="120"/>
-      <w:ind w:left="720"/>
-    </w:pPr>
-    <w:rPr>
-      <w:i/>
-      <w:color w:val="0000FF"/>
-    </w:rPr>
-  </w:style>
-  <w:style w:type="character" w:styleId="Hyperlink">
-    <w:name w:val="Hyperlink"/>
-    <w:uiPriority w:val="99"/>
-    <w:rPr>
-      <w:color w:val="0000FF"/>
-      <w:u w:val="single"/>
-    </w:rPr>
-  </w:style>
-  <w:style w:type="character" w:styleId="FollowedHyperlink">
-    <w:name w:val="FollowedHyperlink"/>
-    <w:uiPriority w:val="99"/>
-    <w:rPr>
-      <w:color w:val="800080"/>
-      <w:u w:val="single"/>
-    </w:rPr>
-  </w:style>
-  <w:style w:type="paragraph" w:customStyle="1" w:styleId="TemplateHeading1">
-    <w:name w:val="Template Heading 1"/>
-    <w:basedOn w:val="Normal"/>
-    <w:next w:val="BodyText"/>
-    <w:rsid w:val="00CE0F15"/>
-    <w:pPr>
-      <w:widowControl/>
-      <w:numPr>
-        <w:numId w:val="2"/>
-      </w:numPr>
-      <w:pBdr>
-        <w:bottom w:val="single" w:sz="4" w:space="1" w:color="808080"/>
-      </w:pBdr>
-      <w:spacing w:line="240" w:lineRule="auto"/>
-      <w:ind w:left="0" w:firstLine="0"/>
-    </w:pPr>
-    <w:rPr>
-      <w:rFonts w:ascii="Arial" w:hAnsi="Arial"/>
-      <w:b/>
-      <w:color w:val="808080"/>
-      <w:sz w:val="48"/>
-      <w:szCs w:val="24"/>
-    </w:rPr>
-  </w:style>
-  <w:style w:type="paragraph" w:customStyle="1" w:styleId="GuidelineHeading2">
-    <w:name w:val="Guideline Heading 2"/>
-    <w:basedOn w:val="Normal"/>
-    <w:rsid w:val="00CE0F15"/>
-    <w:pPr>
-      <w:widowControl/>
-      <w:numPr>
-        <w:ilvl w:val="1"/>
-        <w:numId w:val="2"/>
-      </w:numPr>
-      <w:spacing w:line="240" w:lineRule="auto"/>
-    </w:pPr>
-    <w:rPr>
-      <w:sz w:val="24"/>
-      <w:szCs w:val="24"/>
-    </w:rPr>
-  </w:style>
-  <w:style w:type="paragraph" w:customStyle="1" w:styleId="GuidelineHeading3">
-    <w:name w:val="Guideline Heading 3"/>
-    <w:basedOn w:val="Normal"/>
-    <w:rsid w:val="00CE0F15"/>
-    <w:pPr>
-      <w:widowControl/>
-      <w:numPr>
-        <w:ilvl w:val="2"/>
-        <w:numId w:val="2"/>
-      </w:numPr>
-      <w:spacing w:line="240" w:lineRule="auto"/>
-    </w:pPr>
-    <w:rPr>
-      <w:sz w:val="24"/>
-      <w:szCs w:val="24"/>
-    </w:rPr>
-  </w:style>
-  <w:style w:type="character" w:customStyle="1" w:styleId="InfoBlueChar">
-    <w:name w:val="InfoBlue Char"/>
-    <w:link w:val="InfoBlue"/>
-    <w:locked/>
-    <w:rsid w:val="00A33C27"/>
-    <w:rPr>
-      <w:i/>
-      <w:color w:val="0000FF"/>
-      <w:lang w:val="en-US" w:eastAsia="en-US" w:bidi="ar-SA"/>
-    </w:rPr>
-  </w:style>
-  <w:style w:type="table" w:styleId="TableGrid">
-    <w:name w:val="Table Grid"/>
-    <w:basedOn w:val="TableNormal"/>
-    <w:uiPriority w:val="59"/>
-    <w:rsid w:val="00384C8C"/>
-    <w:pPr>
-      <w:widowControl w:val="0"/>
-      <w:spacing w:line="240" w:lineRule="atLeast"/>
-    </w:pPr>
-    <w:tblPr>
-      <w:tblInd w:w="0" w:type="dxa"/>
-      <w:tblBorders>
-        <w:top w:val="single" w:sz="4" w:space="0" w:color="auto"/>
-        <w:left w:val="single" w:sz="4" w:space="0" w:color="auto"/>
-        <w:bottom w:val="single" w:sz="4" w:space="0" w:color="auto"/>
-        <w:right w:val="single" w:sz="4" w:space="0" w:color="auto"/>
-        <w:insideH w:val="single" w:sz="4" w:space="0" w:color="auto"/>
-        <w:insideV w:val="single" w:sz="4" w:space="0" w:color="auto"/>
-      </w:tblBorders>
-      <w:tblCellMar>
-        <w:top w:w="0" w:type="dxa"/>
-        <w:left w:w="108" w:type="dxa"/>
-        <w:bottom w:w="0" w:type="dxa"/>
-        <w:right w:w="108" w:type="dxa"/>
-      </w:tblCellMar>
-    </w:tblPr>
-  </w:style>
-  <w:style w:type="character" w:styleId="CommentReference">
-    <w:name w:val="annotation reference"/>
-    <w:semiHidden/>
-    <w:rsid w:val="00040E19"/>
-    <w:rPr>
-      <w:sz w:val="16"/>
-      <w:szCs w:val="16"/>
-    </w:rPr>
-  </w:style>
-  <w:style w:type="paragraph" w:styleId="CommentText">
-    <w:name w:val="annotation text"/>
-    <w:basedOn w:val="Normal"/>
-    <w:semiHidden/>
-    <w:rsid w:val="00040E19"/>
-  </w:style>
-  <w:style w:type="paragraph" w:styleId="CommentSubject">
-    <w:name w:val="annotation subject"/>
-    <w:basedOn w:val="CommentText"/>
-    <w:next w:val="CommentText"/>
-    <w:semiHidden/>
-    <w:rsid w:val="00040E19"/>
-    <w:rPr>
-      <w:b/>
-      <w:bCs/>
-    </w:rPr>
-  </w:style>
-  <w:style w:type="paragraph" w:styleId="BalloonText">
-    <w:name w:val="Balloon Text"/>
-    <w:basedOn w:val="Normal"/>
-    <w:semiHidden/>
-    <w:rsid w:val="00040E19"/>
-    <w:rPr>
-      <w:rFonts w:ascii="Tahoma" w:hAnsi="Tahoma" w:cs="Tahoma"/>
-      <w:sz w:val="16"/>
-      <w:szCs w:val="16"/>
-    </w:rPr>
-  </w:style>
-  <w:style w:type="paragraph" w:styleId="NormalWeb">
-    <w:name w:val="Normal (Web)"/>
-    <w:basedOn w:val="Normal"/>
-    <w:rsid w:val="009B4E53"/>
-    <w:pPr>
-      <w:widowControl/>
-      <w:spacing w:before="100" w:beforeAutospacing="1" w:after="100" w:afterAutospacing="1" w:line="240" w:lineRule="auto"/>
-    </w:pPr>
-    <w:rPr>
-      <w:sz w:val="24"/>
-      <w:szCs w:val="24"/>
-    </w:rPr>
-  </w:style>
-  <w:style w:type="paragraph" w:customStyle="1" w:styleId="xl63">
-    <w:name w:val="xl63"/>
-    <w:basedOn w:val="Normal"/>
-    <w:rsid w:val="00886631"/>
-    <w:pPr>
-      <w:widowControl/>
-      <w:spacing w:before="100" w:beforeAutospacing="1" w:after="100" w:afterAutospacing="1" w:line="240" w:lineRule="auto"/>
-      <w:jc w:val="center"/>
-      <w:textAlignment w:val="top"/>
-    </w:pPr>
-    <w:rPr>
-      <w:sz w:val="24"/>
-      <w:szCs w:val="24"/>
-    </w:rPr>
-  </w:style>
-  <w:style w:type="paragraph" w:customStyle="1" w:styleId="xl64">
-    <w:name w:val="xl64"/>
-    <w:basedOn w:val="Normal"/>
-    <w:rsid w:val="00886631"/>
-    <w:pPr>
-      <w:widowControl/>
-      <w:spacing w:before="100" w:beforeAutospacing="1" w:after="100" w:afterAutospacing="1" w:line="240" w:lineRule="auto"/>
-      <w:textAlignment w:val="top"/>
-    </w:pPr>
-    <w:rPr>
-      <w:sz w:val="24"/>
-      <w:szCs w:val="24"/>
-    </w:rPr>
-  </w:style>
-  <w:style w:type="paragraph" w:customStyle="1" w:styleId="xl65">
-    <w:name w:val="xl65"/>
-    <w:basedOn w:val="Normal"/>
-    <w:rsid w:val="00886631"/>
-    <w:pPr>
-      <w:widowControl/>
-      <w:pBdr>
-        <w:top w:val="single" w:sz="4" w:space="0" w:color="auto"/>
-        <w:left w:val="single" w:sz="4" w:space="0" w:color="auto"/>
-        <w:bottom w:val="single" w:sz="4" w:space="0" w:color="auto"/>
-        <w:right w:val="single" w:sz="4" w:space="0" w:color="auto"/>
-      </w:pBdr>
-      <w:spacing w:before="100" w:beforeAutospacing="1" w:after="100" w:afterAutospacing="1" w:line="240" w:lineRule="auto"/>
-      <w:textAlignment w:val="top"/>
-    </w:pPr>
-    <w:rPr>
-      <w:b/>
-      <w:bCs/>
-      <w:sz w:val="24"/>
-      <w:szCs w:val="24"/>
-    </w:rPr>
-  </w:style>
-  <w:style w:type="paragraph" w:customStyle="1" w:styleId="xl66">
-    <w:name w:val="xl66"/>
-    <w:basedOn w:val="Normal"/>
-    <w:rsid w:val="00886631"/>
-    <w:pPr>
-      <w:widowControl/>
-      <w:pBdr>
-        <w:top w:val="single" w:sz="4" w:space="0" w:color="auto"/>
-        <w:left w:val="single" w:sz="4" w:space="0" w:color="auto"/>
-        <w:bottom w:val="single" w:sz="4" w:space="0" w:color="auto"/>
-        <w:right w:val="single" w:sz="4" w:space="0" w:color="auto"/>
-      </w:pBdr>
-      <w:spacing w:before="100" w:beforeAutospacing="1" w:after="100" w:afterAutospacing="1" w:line="240" w:lineRule="auto"/>
-      <w:jc w:val="center"/>
-      <w:textAlignment w:val="top"/>
-    </w:pPr>
-    <w:rPr>
-      <w:b/>
-      <w:bCs/>
-      <w:sz w:val="24"/>
-      <w:szCs w:val="24"/>
-    </w:rPr>
-  </w:style>
-  <w:style w:type="paragraph" w:customStyle="1" w:styleId="xl67">
-    <w:name w:val="xl67"/>
-    <w:basedOn w:val="Normal"/>
-    <w:rsid w:val="00886631"/>
-    <w:pPr>
-      <w:widowControl/>
-      <w:pBdr>
-        <w:top w:val="single" w:sz="4" w:space="0" w:color="auto"/>
-        <w:left w:val="single" w:sz="4" w:space="0" w:color="auto"/>
-        <w:bottom w:val="single" w:sz="4" w:space="0" w:color="auto"/>
-        <w:right w:val="single" w:sz="4" w:space="0" w:color="auto"/>
-      </w:pBdr>
-      <w:spacing w:before="100" w:beforeAutospacing="1" w:after="100" w:afterAutospacing="1" w:line="240" w:lineRule="auto"/>
-      <w:textAlignment w:val="top"/>
-    </w:pPr>
-    <w:rPr>
-      <w:sz w:val="24"/>
-      <w:szCs w:val="24"/>
-    </w:rPr>
-  </w:style>
-  <w:style w:type="paragraph" w:customStyle="1" w:styleId="xl68">
-    <w:name w:val="xl68"/>
-    <w:basedOn w:val="Normal"/>
-    <w:rsid w:val="00886631"/>
-    <w:pPr>
-      <w:widowControl/>
-      <w:pBdr>
-        <w:top w:val="single" w:sz="4" w:space="0" w:color="auto"/>
-        <w:left w:val="single" w:sz="4" w:space="0" w:color="auto"/>
-        <w:bottom w:val="single" w:sz="4" w:space="0" w:color="auto"/>
-        <w:right w:val="single" w:sz="4" w:space="0" w:color="auto"/>
-      </w:pBdr>
-      <w:spacing w:before="100" w:beforeAutospacing="1" w:after="100" w:afterAutospacing="1" w:line="240" w:lineRule="auto"/>
-      <w:jc w:val="center"/>
-      <w:textAlignment w:val="top"/>
-    </w:pPr>
-    <w:rPr>
-      <w:sz w:val="24"/>
-      <w:szCs w:val="24"/>
-    </w:rPr>
-  </w:style>
-  <w:style w:type="paragraph" w:styleId="ListParagraph">
-    <w:name w:val="List Paragraph"/>
-    <w:basedOn w:val="Normal"/>
-    <w:uiPriority w:val="34"/>
-    <w:qFormat/>
-    <w:rsid w:val="001D7EAE"/>
-    <w:pPr>
-      <w:ind w:left="720"/>
-      <w:contextualSpacing/>
-    </w:pPr>
-  </w:style>
-  <w:style w:type="paragraph" w:customStyle="1" w:styleId="Default">
-    <w:name w:val="Default"/>
-    <w:rsid w:val="003373EF"/>
-    <w:pPr>
-      <w:autoSpaceDE w:val="0"/>
-      <w:autoSpaceDN w:val="0"/>
-      <w:adjustRightInd w:val="0"/>
-    </w:pPr>
-    <w:rPr>
-      <w:rFonts w:ascii="Calibri" w:hAnsi="Calibri" w:cs="Calibri"/>
-      <w:color w:val="000000"/>
-      <w:sz w:val="24"/>
-      <w:szCs w:val="24"/>
-    </w:rPr>
-  </w:style>
-  <w:style w:type="paragraph" w:customStyle="1" w:styleId="TableParagraph">
-    <w:name w:val="Table Paragraph"/>
-    <w:basedOn w:val="Normal"/>
-    <w:uiPriority w:val="1"/>
-    <w:qFormat/>
-    <w:rsid w:val="004D6CF0"/>
-    <w:pPr>
-      <w:spacing w:line="240" w:lineRule="auto"/>
-    </w:pPr>
-    <w:rPr>
-      <w:rFonts w:asciiTheme="minorHAnsi" w:eastAsiaTheme="minorHAnsi" w:hAnsiTheme="minorHAnsi" w:cstheme="minorBidi"/>
-      <w:sz w:val="22"/>
-      <w:szCs w:val="22"/>
-    </w:rPr>
-  </w:style>
-  <w:style w:type="paragraph" w:styleId="Revision">
-    <w:name w:val="Revision"/>
-    <w:hidden/>
-    <w:uiPriority w:val="99"/>
-    <w:semiHidden/>
-    <w:rsid w:val="00AF0191"/>
-  </w:style>
-  <w:style w:type="paragraph" w:styleId="z-TopofForm">
-    <w:name w:val="HTML Top of Form"/>
-    <w:basedOn w:val="Normal"/>
-    <w:next w:val="Normal"/>
-    <w:link w:val="z-TopofFormChar"/>
-    <w:hidden/>
-    <w:uiPriority w:val="99"/>
-    <w:unhideWhenUsed/>
-    <w:rsid w:val="006B1696"/>
-    <w:pPr>
-      <w:widowControl/>
-      <w:pBdr>
-        <w:bottom w:val="single" w:sz="6" w:space="1" w:color="auto"/>
-      </w:pBdr>
-      <w:spacing w:line="240" w:lineRule="auto"/>
-      <w:jc w:val="center"/>
-    </w:pPr>
-    <w:rPr>
-      <w:rFonts w:ascii="Arial" w:hAnsi="Arial" w:cs="Arial"/>
-      <w:vanish/>
-      <w:sz w:val="16"/>
-      <w:szCs w:val="16"/>
-    </w:rPr>
-  </w:style>
-  <w:style w:type="character" w:customStyle="1" w:styleId="z-TopofFormChar">
-    <w:name w:val="z-Top of Form Char"/>
-    <w:basedOn w:val="DefaultParagraphFont"/>
-    <w:link w:val="z-TopofForm"/>
-    <w:uiPriority w:val="99"/>
-    <w:rsid w:val="006B1696"/>
-    <w:rPr>
-      <w:rFonts w:ascii="Arial" w:hAnsi="Arial" w:cs="Arial"/>
-      <w:vanish/>
-      <w:sz w:val="16"/>
-      <w:szCs w:val="16"/>
-    </w:rPr>
-  </w:style>
-  <w:style w:type="paragraph" w:styleId="z-BottomofForm">
-    <w:name w:val="HTML Bottom of Form"/>
-    <w:basedOn w:val="Normal"/>
-    <w:next w:val="Normal"/>
-    <w:link w:val="z-BottomofFormChar"/>
-    <w:hidden/>
-    <w:uiPriority w:val="99"/>
-    <w:unhideWhenUsed/>
-    <w:rsid w:val="006B1696"/>
-    <w:pPr>
-      <w:widowControl/>
-      <w:pBdr>
-        <w:top w:val="single" w:sz="6" w:space="1" w:color="auto"/>
-      </w:pBdr>
-      <w:spacing w:line="240" w:lineRule="auto"/>
-      <w:jc w:val="center"/>
-    </w:pPr>
-    <w:rPr>
-      <w:rFonts w:ascii="Arial" w:hAnsi="Arial" w:cs="Arial"/>
-      <w:vanish/>
-      <w:sz w:val="16"/>
-      <w:szCs w:val="16"/>
-    </w:rPr>
-  </w:style>
-  <w:style w:type="character" w:customStyle="1" w:styleId="z-BottomofFormChar">
-    <w:name w:val="z-Bottom of Form Char"/>
-    <w:basedOn w:val="DefaultParagraphFont"/>
-    <w:link w:val="z-BottomofForm"/>
-    <w:uiPriority w:val="99"/>
-    <w:rsid w:val="006B1696"/>
-    <w:rPr>
-      <w:rFonts w:ascii="Arial" w:hAnsi="Arial" w:cs="Arial"/>
-      <w:vanish/>
-      <w:sz w:val="16"/>
-      <w:szCs w:val="16"/>
-    </w:rPr>
-  </w:style>
-</w:styles>
-</file>
-
-<file path=word/stylesWithEffects.xml><?xml version="1.0" encoding="utf-8"?>
-<w:styles xmlns:wpc="http://schemas.microsoft.com/office/word/2010/wordprocessingCanvas" xmlns:mc="http://schemas.openxmlformats.org/markup-compatibility/2006" xmlns:o="urn:schemas-microsoft-com:office:office" xmlns:r="http://schemas.openxmlformats.org/officeDocument/2006/relationships" xmlns:m="http://schemas.openxmlformats.org/officeDocument/2006/math" xmlns:v="urn:schemas-microsoft-com:vml" xmlns:wp14="http://schemas.microsoft.com/office/word/2010/wordprocessingDrawing" xmlns:wp="http://schemas.openxmlformats.org/drawingml/2006/wordprocessingDrawing" xmlns:w10="urn:schemas-microsoft-com:office:word" xmlns:w="http://schemas.openxmlformats.org/wordprocessingml/2006/main" xmlns:w14="http://schemas.microsoft.com/office/word/2010/wordml" xmlns:wpg="http://schemas.microsoft.com/office/word/2010/wordprocessingGroup" xmlns:wpi="http://schemas.microsoft.com/office/word/2010/wordprocessingInk" xmlns:wne="http://schemas.microsoft.com/office/word/2006/wordml" xmlns:wps="http://schemas.microsoft.com/office/word/2010/wordprocessingShape" mc:Ignorable="w14 wp14">
-  <w:docDefaults>
-    <w:rPrDefault>
-      <w:rPr>
-        <w:rFonts w:ascii="Times New Roman" w:eastAsia="Times New Roman" w:hAnsi="Times New Roman" w:cs="Times New Roman"/>
-        <w:lang w:val="en-US" w:eastAsia="en-US" w:bidi="ar-SA"/>
-      </w:rPr>
-    </w:rPrDefault>
-    <w:pPrDefault/>
-  </w:docDefaults>
-  <w:latentStyles w:defLockedState="0" w:defUIPriority="0" w:defSemiHidden="0" w:defUnhideWhenUsed="0" w:defQFormat="0" w:count="267">
-    <w:lsdException w:name="Normal" w:qFormat="1"/>
-    <w:lsdException w:name="heading 1" w:qFormat="1"/>
-    <w:lsdException w:name="heading 2" w:qFormat="1"/>
-    <w:lsdException w:name="heading 3" w:qFormat="1"/>
-    <w:lsdException w:name="heading 4" w:qFormat="1"/>
-    <w:lsdException w:name="heading 5" w:qFormat="1"/>
-    <w:lsdException w:name="heading 6" w:qFormat="1"/>
-    <w:lsdException w:name="heading 7" w:qFormat="1"/>
-    <w:lsdException w:name="heading 8" w:qFormat="1"/>
-    <w:lsdException w:name="heading 9" w:qFormat="1"/>
-    <w:lsdException w:name="toc 1" w:uiPriority="39"/>
-    <w:lsdException w:name="toc 2" w:uiPriority="39"/>
-    <w:lsdException w:name="caption" w:semiHidden="1" w:unhideWhenUsed="1" w:qFormat="1"/>
-    <w:lsdException w:name="Title" w:qFormat="1"/>
-    <w:lsdException w:name="Subtitle" w:qFormat="1"/>
-    <w:lsdException w:name="Hyperlink" w:uiPriority="99"/>
-    <w:lsdException w:name="FollowedHyperlink" w:uiPriority="99"/>
-    <w:lsdException w:name="Strong" w:qFormat="1"/>
-    <w:lsdException w:name="Emphasis" w:qFormat="1"/>
-    <w:lsdException w:name="HTML Top of Form" w:uiPriority="99"/>
-    <w:lsdException w:name="HTML Bottom of Form" w:uiPriority="99"/>
-    <w:lsdException w:name="No List" w:uiPriority="99"/>
-    <w:lsdException w:name="Table Grid" w:uiPriority="59"/>
-    <w:lsdException w:name="Placeholder Text" w:semiHidden="1" w:uiPriority="99"/>
-    <w:lsdException w:name="No Spacing" w:uiPriority="1" w:qFormat="1"/>
-    <w:lsdException w:name="Light Shading" w:uiPriority="60"/>
-    <w:lsdException w:name="Light List" w:uiPriority="61"/>
-    <w:lsdException w:name="Light Grid" w:uiPriority="62"/>
-    <w:lsdException w:name="Medium Shading 1" w:uiPriority="63"/>
-    <w:lsdException w:name="Medium Shading 2" w:uiPriority="64"/>
-    <w:lsdException w:name="Medium List 1" w:uiPriority="65"/>
-    <w:lsdException w:name="Medium List 2" w:uiPriority="66"/>
-    <w:lsdException w:name="Medium Grid 1" w:uiPriority="67"/>
-    <w:lsdException w:name="Medium Grid 2" w:uiPriority="68"/>
-    <w:lsdException w:name="Medium Grid 3" w:uiPriority="69"/>
-    <w:lsdException w:name="Dark List" w:uiPriority="70"/>
-    <w:lsdException w:name="Colorful Shading" w:uiPriority="71"/>
-    <w:lsdException w:name="Colorful List" w:uiPriority="72"/>
-    <w:lsdException w:name="Colorful Grid" w:uiPriority="73"/>
-    <w:lsdException w:name="Light Shading Accent 1" w:uiPriority="60"/>
-    <w:lsdException w:name="Light List Accent 1" w:uiPriority="61"/>
-    <w:lsdException w:name="Light Grid Accent 1" w:uiPriority="62"/>
-    <w:lsdException w:name="Medium Shading 1 Accent 1" w:uiPriority="63"/>
-    <w:lsdException w:name="Medium Shading 2 Accent 1" w:uiPriority="64"/>
-    <w:lsdException w:name="Medium List 1 Accent 1" w:uiPriority="65"/>
-    <w:lsdException w:name="Revision" w:semiHidden="1" w:uiPriority="99"/>
-    <w:lsdException w:name="List Paragraph" w:uiPriority="34" w:qFormat="1"/>
-    <w:lsdException w:name="Quote" w:uiPriority="29" w:qFormat="1"/>
-    <w:lsdException w:name="Intense Quote" w:uiPriority="30" w:qFormat="1"/>
-    <w:lsdException w:name="Medium List 2 Accent 1" w:uiPriority="66"/>
-    <w:lsdException w:name="Medium Grid 1 Accent 1" w:uiPriority="67"/>
-    <w:lsdException w:name="Medium Grid 2 Accent 1" w:uiPriority="68"/>
-    <w:lsdException w:name="Medium Grid 3 Accent 1" w:uiPriority="69"/>
-    <w:lsdException w:name="Dark List Accent 1" w:uiPriority="70"/>
-    <w:lsdException w:name="Colorful Shading Accent 1" w:uiPriority="71"/>
-    <w:lsdException w:name="Colorful List Accent 1" w:uiPriority="72"/>
-    <w:lsdException w:name="Colorful Grid Accent 1" w:uiPriority="73"/>
-    <w:lsdException w:name="Light Shading Accent 2" w:uiPriority="60"/>
-    <w:lsdException w:name="Light List Accent 2" w:uiPriority="61"/>
-    <w:lsdException w:name="Light Grid Accent 2" w:uiPriority="62"/>
-    <w:lsdException w:name="Medium Shading 1 Accent 2" w:uiPriority="63"/>
-    <w:lsdException w:name="Medium Shading 2 Accent 2" w:uiPriority="64"/>
-    <w:lsdException w:name="Medium List 1 Accent 2" w:uiPriority="65"/>
-    <w:lsdException w:name="Medium List 2 Accent 2" w:uiPriority="66"/>
-    <w:lsdException w:name="Medium Grid 1 Accent 2" w:uiPriority="67"/>
-    <w:lsdException w:name="Medium Grid 2 Accent 2" w:uiPriority="68"/>
-    <w:lsdException w:name="Medium Grid 3 Accent 2" w:uiPriority="69"/>
-    <w:lsdException w:name="Dark List Accent 2" w:uiPriority="70"/>
-    <w:lsdException w:name="Colorful Shading Accent 2" w:uiPriority="71"/>
-    <w:lsdException w:name="Colorful List Accent 2" w:uiPriority="72"/>
-    <w:lsdException w:name="Colorful Grid Accent 2" w:uiPriority="73"/>
-    <w:lsdException w:name="Light Shading Accent 3" w:uiPriority="60"/>
-    <w:lsdException w:name="Light List Accent 3" w:uiPriority="61"/>
-    <w:lsdException w:name="Light Grid Accent 3" w:uiPriority="62"/>
-    <w:lsdException w:name="Medium Shading 1 Accent 3" w:uiPriority="63"/>
-    <w:lsdException w:name="Medium Shading 2 Accent 3" w:uiPriority="64"/>
-    <w:lsdException w:name="Medium List 1 Accent 3" w:uiPriority="65"/>
-    <w:lsdException w:name="Medium List 2 Accent 3" w:uiPriority="66"/>
-    <w:lsdException w:name="Medium Grid 1 Accent 3" w:uiPriority="67"/>
-    <w:lsdException w:name="Medium Grid 2 Accent 3" w:uiPriority="68"/>
-    <w:lsdException w:name="Medium Grid 3 Accent 3" w:uiPriority="69"/>
-    <w:lsdException w:name="Dark List Accent 3" w:uiPriority="70"/>
-    <w:lsdException w:name="Colorful Shading Accent 3" w:uiPriority="71"/>
-    <w:lsdException w:name="Colorful List Accent 3" w:uiPriority="72"/>
-    <w:lsdException w:name="Colorful Grid Accent 3" w:uiPriority="73"/>
-    <w:lsdException w:name="Light Shading Accent 4" w:uiPriority="60"/>
-    <w:lsdException w:name="Light List Accent 4" w:uiPriority="61"/>
-    <w:lsdException w:name="Light Grid Accent 4" w:uiPriority="62"/>
-    <w:lsdException w:name="Medium Shading 1 Accent 4" w:uiPriority="63"/>
-    <w:lsdException w:name="Medium Shading 2 Accent 4" w:uiPriority="64"/>
-    <w:lsdException w:name="Medium List 1 Accent 4" w:uiPriority="65"/>
-    <w:lsdException w:name="Medium List 2 Accent 4" w:uiPriority="66"/>
-    <w:lsdException w:name="Medium Grid 1 Accent 4" w:uiPriority="67"/>
-    <w:lsdException w:name="Medium Grid 2 Accent 4" w:uiPriority="68"/>
-    <w:lsdException w:name="Medium Grid 3 Accent 4" w:uiPriority="69"/>
-    <w:lsdException w:name="Dark List Accent 4" w:uiPriority="70"/>
-    <w:lsdException w:name="Colorful Shading Accent 4" w:uiPriority="71"/>
-    <w:lsdException w:name="Colorful List Accent 4" w:uiPriority="72"/>
-    <w:lsdException w:name="Colorful Grid Accent 4" w:uiPriority="73"/>
-    <w:lsdException w:name="Light Shading Accent 5" w:uiPriority="60"/>
-    <w:lsdException w:name="Light List Accent 5" w:uiPriority="61"/>
-    <w:lsdException w:name="Light Grid Accent 5" w:uiPriority="62"/>
-    <w:lsdException w:name="Medium Shading 1 Accent 5" w:uiPriority="63"/>
-    <w:lsdException w:name="Medium Shading 2 Accent 5" w:uiPriority="64"/>
-    <w:lsdException w:name="Medium List 1 Accent 5" w:uiPriority="65"/>
-    <w:lsdException w:name="Medium List 2 Accent 5" w:uiPriority="66"/>
-    <w:lsdException w:name="Medium Grid 1 Accent 5" w:uiPriority="67"/>
-    <w:lsdException w:name="Medium Grid 2 Accent 5" w:uiPriority="68"/>
-    <w:lsdException w:name="Medium Grid 3 Accent 5" w:uiPriority="69"/>
-    <w:lsdException w:name="Dark List Accent 5" w:uiPriority="70"/>
-    <w:lsdException w:name="Colorful Shading Accent 5" w:uiPriority="71"/>
-    <w:lsdException w:name="Colorful List Accent 5" w:uiPriority="72"/>
-    <w:lsdException w:name="Colorful Grid Accent 5" w:uiPriority="73"/>
-    <w:lsdException w:name="Light Shading Accent 6" w:uiPriority="60"/>
-    <w:lsdException w:name="Light List Accent 6" w:uiPriority="61"/>
-    <w:lsdException w:name="Light Grid Accent 6" w:uiPriority="62"/>
-    <w:lsdException w:name="Medium Shading 1 Accent 6" w:uiPriority="63"/>
-    <w:lsdException w:name="Medium Shading 2 Accent 6" w:uiPriority="64"/>
-    <w:lsdException w:name="Medium List 1 Accent 6" w:uiPriority="65"/>
-    <w:lsdException w:name="Medium List 2 Accent 6" w:uiPriority="66"/>
-    <w:lsdException w:name="Medium Grid 1 Accent 6" w:uiPriority="67"/>
-    <w:lsdException w:name="Medium Grid 2 Accent 6" w:uiPriority="68"/>
-    <w:lsdException w:name="Medium Grid 3 Accent 6" w:uiPriority="69"/>
-    <w:lsdException w:name="Dark List Accent 6" w:uiPriority="70"/>
-    <w:lsdException w:name="Colorful Shading Accent 6" w:uiPriority="71"/>
-    <w:lsdException w:name="Colorful List Accent 6" w:uiPriority="72"/>
-    <w:lsdException w:name="Colorful Grid Accent 6" w:uiPriority="73"/>
-    <w:lsdException w:name="Subtle Emphasis" w:uiPriority="19" w:qFormat="1"/>
-    <w:lsdException w:name="Intense Emphasis" w:uiPriority="21" w:qFormat="1"/>
-    <w:lsdException w:name="Subtle Reference" w:uiPriority="31" w:qFormat="1"/>
-    <w:lsdException w:name="Intense Reference" w:uiPriority="32" w:qFormat="1"/>
-    <w:lsdException w:name="Book Title" w:uiPriority="33" w:qFormat="1"/>
-    <w:lsdException w:name="Bibliography" w:semiHidden="1" w:uiPriority="37" w:unhideWhenUsed="1"/>
-    <w:lsdException w:name="TOC Heading" w:semiHidden="1" w:uiPriority="39" w:unhideWhenUsed="1" w:qFormat="1"/>
+    <w:lsdException w:name="Plain Table 1" w:uiPriority="41"/>
+    <w:lsdException w:name="Plain Table 2" w:uiPriority="42"/>
+    <w:lsdException w:name="Plain Table 3" w:uiPriority="43"/>
+    <w:lsdException w:name="Plain Table 4" w:uiPriority="44"/>
+    <w:lsdException w:name="Plain Table 5" w:uiPriority="45"/>
+    <w:lsdException w:name="Grid Table Light" w:uiPriority="40"/>
+    <w:lsdException w:name="Grid Table 1 Light" w:uiPriority="46"/>
+    <w:lsdException w:name="Grid Table 2" w:uiPriority="47"/>
+    <w:lsdException w:name="Grid Table 3" w:uiPriority="48"/>
+    <w:lsdException w:name="Grid Table 4" w:uiPriority="49"/>
+    <w:lsdException w:name="Grid Table 5 Dark" w:uiPriority="50"/>
+    <w:lsdException w:name="Grid Table 6 Colorful" w:uiPriority="51"/>
+    <w:lsdException w:name="Grid Table 7 Colorful" w:uiPriority="52"/>
+    <w:lsdException w:name="Grid Table 1 Light Accent 1" w:uiPriority="46"/>
+    <w:lsdException w:name="Grid Table 2 Accent 1" w:uiPriority="47"/>
+    <w:lsdException w:name="Grid Table 3 Accent 1" w:uiPriority="48"/>
+    <w:lsdException w:name="Grid Table 4 Accent 1" w:uiPriority="49"/>
+    <w:lsdException w:name="Grid Table 5 Dark Accent 1" w:uiPriority="50"/>
+    <w:lsdException w:name="Grid Table 6 Colorful Accent 1" w:uiPriority="51"/>
+    <w:lsdException w:name="Grid Table 7 Colorful Accent 1" w:uiPriority="52"/>
+    <w:lsdException w:name="Grid Table 1 Light Accent 2" w:uiPriority="46"/>
+    <w:lsdException w:name="Grid Table 2 Accent 2" w:uiPriority="47"/>
+    <w:lsdException w:name="Grid Table 3 Accent 2" w:uiPriority="48"/>
+    <w:lsdException w:name="Grid Table 4 Accent 2" w:uiPriority="49"/>
+    <w:lsdException w:name="Grid Table 5 Dark Accent 2" w:uiPriority="50"/>
+    <w:lsdException w:name="Grid Table 6 Colorful Accent 2" w:uiPriority="51"/>
+    <w:lsdException w:name="Grid Table 7 Colorful Accent 2" w:uiPriority="52"/>
+    <w:lsdException w:name="Grid Table 1 Light Accent 3" w:uiPriority="46"/>
+    <w:lsdException w:name="Grid Table 2 Accent 3" w:uiPriority="47"/>
+    <w:lsdException w:name="Grid Table 3 Accent 3" w:uiPriority="48"/>
+    <w:lsdException w:name="Grid Table 4 Accent 3" w:uiPriority="49"/>
+    <w:lsdException w:name="Grid Table 5 Dark Accent 3" w:uiPriority="50"/>
+    <w:lsdException w:name="Grid Table 6 Colorful Accent 3" w:uiPriority="51"/>
+    <w:lsdException w:name="Grid Table 7 Colorful Accent 3" w:uiPriority="52"/>
+    <w:lsdException w:name="Grid Table 1 Light Accent 4" w:uiPriority="46"/>
+    <w:lsdException w:name="Grid Table 2 Accent 4" w:uiPriority="47"/>
+    <w:lsdException w:name="Grid Table 3 Accent 4" w:uiPriority="48"/>
+    <w:lsdException w:name="Grid Table 4 Accent 4" w:uiPriority="49"/>
+    <w:lsdException w:name="Grid Table 5 Dark Accent 4" w:uiPriority="50"/>
+    <w:lsdException w:name="Grid Table 6 Colorful Accent 4" w:uiPriority="51"/>
+    <w:lsdException w:name="Grid Table 7 Colorful Accent 4" w:uiPriority="52"/>
+    <w:lsdException w:name="Grid Table 1 Light Accent 5" w:uiPriority="46"/>
+    <w:lsdException w:name="Grid Table 2 Accent 5" w:uiPriority="47"/>
+    <w:lsdException w:name="Grid Table 3 Accent 5" w:uiPriority="48"/>
+    <w:lsdException w:name="Grid Table 4 Accent 5" w:uiPriority="49"/>
+    <w:lsdException w:name="Grid Table 5 Dark Accent 5" w:uiPriority="50"/>
+    <w:lsdException w:name="Grid Table 6 Colorful Accent 5" w:uiPriority="51"/>
+    <w:lsdException w:name="Grid Table 7 Colorful Accent 5" w:uiPriority="52"/>
+    <w:lsdException w:name="Grid Table 1 Light Accent 6" w:uiPriority="46"/>
+    <w:lsdException w:name="Grid Table 2 Accent 6" w:uiPriority="47"/>
+    <w:lsdException w:name="Grid Table 3 Accent 6" w:uiPriority="48"/>
+    <w:lsdException w:name="Grid Table 4 Accent 6" w:uiPriority="49"/>
+    <w:lsdException w:name="Grid Table 5 Dark Accent 6" w:uiPriority="50"/>
+    <w:lsdException w:name="Grid Table 6 Colorful Accent 6" w:uiPriority="51"/>
+    <w:lsdException w:name="Grid Table 7 Colorful Accent 6" w:uiPriority="52"/>
+    <w:lsdException w:name="List Table 1 Light" w:uiPriority="46"/>
+    <w:lsdException w:name="List Table 2" w:uiPriority="47"/>
+    <w:lsdException w:name="List Table 3" w:uiPriority="48"/>
+    <w:lsdException w:name="List Table 4" w:uiPriority="49"/>
+    <w:lsdException w:name="List Table 5 Dark" w:uiPriority="50"/>
+    <w:lsdException w:name="List Table 6 Colorful" w:uiPriority="51"/>
+    <w:lsdException w:name="List Table 7 Colorful" w:uiPriority="52"/>
+    <w:lsdException w:name="List Table 1 Light Accent 1" w:uiPriority="46"/>
+    <w:lsdException w:name="List Table 2 Accent 1" w:uiPriority="47"/>
+    <w:lsdException w:name="List Table 3 Accent 1" w:uiPriority="48"/>
+    <w:lsdException w:name="List Table 4 Accent 1" w:uiPriority="49"/>
+    <w:lsdException w:name="List Table 5 Dark Accent 1" w:uiPriority="50"/>
+    <w:lsdException w:name="List Table 6 Colorful Accent 1" w:uiPriority="51"/>
+    <w:lsdException w:name="List Table 7 Colorful Accent 1" w:uiPriority="52"/>
+    <w:lsdException w:name="List Table 1 Light Accent 2" w:uiPriority="46"/>
+    <w:lsdException w:name="List Table 2 Accent 2" w:uiPriority="47"/>
+    <w:lsdException w:name="List Table 3 Accent 2" w:uiPriority="48"/>
+    <w:lsdException w:name="List Table 4 Accent 2" w:uiPriority="49"/>
+    <w:lsdException w:name="List Table 5 Dark Accent 2" w:uiPriority="50"/>
+    <w:lsdException w:name="List Table 6 Colorful Accent 2" w:uiPriority="51"/>
+    <w:lsdException w:name="List Table 7 Colorful Accent 2" w:uiPriority="52"/>
+    <w:lsdException w:name="List Table 1 Light Accent 3" w:uiPriority="46"/>
+    <w:lsdException w:name="List Table 2 Accent 3" w:uiPriority="47"/>
+    <w:lsdException w:name="List Table 3 Accent 3" w:uiPriority="48"/>
+    <w:lsdException w:name="List Table 4 Accent 3" w:uiPriority="49"/>
+    <w:lsdException w:name="List Table 5 Dark Accent 3" w:uiPriority="50"/>
+    <w:lsdException w:name="List Table 6 Colorful Accent 3" w:uiPriority="51"/>
+    <w:lsdException w:name="List Table 7 Colorful Accent 3" w:uiPriority="52"/>
+    <w:lsdException w:name="List Table 1 Light Accent 4" w:uiPriority="46"/>
+    <w:lsdException w:name="List Table 2 Accent 4" w:uiPriority="47"/>
+    <w:lsdException w:name="List Table 3 Accent 4" w:uiPriority="48"/>
+    <w:lsdException w:name="List Table 4 Accent 4" w:uiPriority="49"/>
+    <w:lsdException w:name="List Table 5 Dark Accent 4" w:uiPriority="50"/>
+    <w:lsdException w:name="List Table 6 Colorful Accent 4" w:uiPriority="51"/>
+    <w:lsdException w:name="List Table 7 Colorful Accent 4" w:uiPriority="52"/>
+    <w:lsdException w:name="List Table 1 Light Accent 5" w:uiPriority="46"/>
+    <w:lsdException w:name="List Table 2 Accent 5" w:uiPriority="47"/>
+    <w:lsdException w:name="List Table 3 Accent 5" w:uiPriority="48"/>
+    <w:lsdException w:name="List Table 4 Accent 5" w:uiPriority="49"/>
+    <w:lsdException w:name="List Table 5 Dark Accent 5" w:uiPriority="50"/>
+    <w:lsdException w:name="List Table 6 Colorful Accent 5" w:uiPriority="51"/>
+    <w:lsdException w:name="List Table 7 Colorful Accent 5" w:uiPriority="52"/>
+    <w:lsdException w:name="List Table 1 Light Accent 6" w:uiPriority="46"/>
+    <w:lsdException w:name="List Table 2 Accent 6" w:uiPriority="47"/>
+    <w:lsdException w:name="List Table 3 Accent 6" w:uiPriority="48"/>
+    <w:lsdException w:name="List Table 4 Accent 6" w:uiPriority="49"/>
+    <w:lsdException w:name="List Table 5 Dark Accent 6" w:uiPriority="50"/>
+    <w:lsdException w:name="List Table 6 Colorful Accent 6" w:uiPriority="51"/>
+    <w:lsdException w:name="List Table 7 Colorful Accent 6" w:uiPriority="52"/>
+    <w:lsdException w:name="Mention" w:semiHidden="1" w:uiPriority="99" w:unhideWhenUsed="1"/>
+    <w:lsdException w:name="Smart Hyperlink" w:semiHidden="1" w:uiPriority="99" w:unhideWhenUsed="1"/>
   </w:latentStyles>
   <w:style w:type="paragraph" w:default="1" w:styleId="Normal">
     <w:name w:val="Normal"/>
@@ -7165,7 +6713,7 @@
 </file>
 
 <file path=customXml/itemProps4.xml><?xml version="1.0" encoding="utf-8"?>
-<ds:datastoreItem xmlns:ds="http://schemas.openxmlformats.org/officeDocument/2006/customXml" ds:itemID="{A219FB65-421A-46F5-B165-14209677CBDB}">
+<ds:datastoreItem xmlns:ds="http://schemas.openxmlformats.org/officeDocument/2006/customXml" ds:itemID="{0E7EDDAD-EB9C-964B-89A5-E5DCDFD5BAFA}">
   <ds:schemaRefs>
     <ds:schemaRef ds:uri="http://schemas.openxmlformats.org/officeDocument/2006/bibliography"/>
   </ds:schemaRefs>

</xml_diff>